<commit_message>
code development is finished
</commit_message>
<xml_diff>
--- a/dajet/DaJet MQ.docx
+++ b/dajet/DaJet MQ.docx
@@ -444,9 +444,7 @@
     <w:p>
       <w:pPr>
         <w:pStyle w:val="Style20"/>
-        <w:rPr>
-          <w:lang w:val="ru-RU"/>
-        </w:rPr>
+        <w:rPr/>
       </w:pPr>
       <w:r>
         <w:rPr>
@@ -476,15 +474,25 @@
         <w:rPr>
           <w:lang w:val="ru-RU"/>
         </w:rPr>
-        <w:t>)</w:t>
-      </w:r>
-    </w:p>
-    <w:p>
-      <w:pPr>
-        <w:pStyle w:val="Style20"/>
-        <w:rPr>
-          <w:lang w:val="ru-RU"/>
-        </w:rPr>
+        <w:t xml:space="preserve">), </w:t>
+      </w:r>
+      <w:r>
+        <w:rPr>
+          <w:lang w:val="ru-RU"/>
+        </w:rPr>
+        <w:t xml:space="preserve">сслыка на скачивание версии </w:t>
+      </w:r>
+      <w:r>
+        <w:rPr>
+          <w:lang w:val="en-US"/>
+        </w:rPr>
+        <w:t>Express</w:t>
+      </w:r>
+    </w:p>
+    <w:p>
+      <w:pPr>
+        <w:pStyle w:val="Style20"/>
+        <w:rPr/>
       </w:pPr>
       <w:r>
         <w:rPr>
@@ -509,6 +517,18 @@
           <w:lang w:val="en-US"/>
         </w:rPr>
         <w:t>SQL Server</w:t>
+      </w:r>
+      <w:r>
+        <w:rPr>
+          <w:lang w:val="ru-RU"/>
+        </w:rPr>
+        <w:t xml:space="preserve">, </w:t>
+      </w:r>
+      <w:r>
+        <w:rPr>
+          <w:lang w:val="ru-RU"/>
+        </w:rPr>
+        <w:t>рекомендованный провайдер MSOLEDBSQL</w:t>
       </w:r>
     </w:p>
     <w:p>
@@ -797,33 +817,31 @@
         <w:rPr>
           <w:lang w:val="ru-RU"/>
         </w:rPr>
-        <w:t xml:space="preserve">1. Разработка </w:t>
+        <w:t>1. Разработка W</w:t>
+      </w:r>
+      <w:r>
+        <w:rPr>
+          <w:lang w:val="en-US"/>
+        </w:rPr>
+        <w:t>eb API.</w:t>
+      </w:r>
+    </w:p>
+    <w:p>
+      <w:pPr>
+        <w:pStyle w:val="Style20"/>
+        <w:rPr/>
+      </w:pPr>
+      <w:r>
+        <w:rPr>
+          <w:lang w:val="ru-RU"/>
+        </w:rPr>
+        <w:t xml:space="preserve">2. Разработка административного </w:t>
       </w:r>
       <w:r>
         <w:rPr>
           <w:lang w:val="ru-RU"/>
         </w:rPr>
         <w:t>W</w:t>
-      </w:r>
-      <w:r>
-        <w:rPr>
-          <w:lang w:val="en-US"/>
-        </w:rPr>
-        <w:t>eb API.</w:t>
-      </w:r>
-    </w:p>
-    <w:p>
-      <w:pPr>
-        <w:pStyle w:val="Style20"/>
-        <w:rPr>
-          <w:lang w:val="ru-RU"/>
-        </w:rPr>
-      </w:pPr>
-      <w:r>
-        <w:rPr>
-          <w:lang w:val="ru-RU"/>
-        </w:rPr>
-        <w:t>2. Разработка административного w</w:t>
       </w:r>
       <w:r>
         <w:rPr>
@@ -1185,33 +1203,49 @@
         <w:spacing w:lineRule="auto" w:line="240" w:before="0" w:after="0"/>
         <w:ind w:left="0" w:right="0" w:hanging="0"/>
         <w:jc w:val="left"/>
-        <w:rPr>
-          <w:rFonts w:ascii="Liberation Mono" w:hAnsi="Liberation Mono"/>
-          <w:b w:val="false"/>
-          <w:b w:val="false"/>
-          <w:i w:val="false"/>
-          <w:i w:val="false"/>
-          <w:caps w:val="false"/>
-          <w:smallCaps w:val="false"/>
-          <w:color w:val="24292E"/>
-          <w:spacing w:val="0"/>
-          <w:sz w:val="20"/>
-          <w:szCs w:val="20"/>
-        </w:rPr>
-      </w:pPr>
-      <w:r>
-        <w:rPr>
-          <w:rFonts w:ascii="Liberation Mono" w:hAnsi="Liberation Mono"/>
-          <w:b w:val="false"/>
-          <w:i w:val="false"/>
-          <w:caps w:val="false"/>
-          <w:smallCaps w:val="false"/>
-          <w:color w:val="24292E"/>
-          <w:spacing w:val="0"/>
-          <w:sz w:val="20"/>
-          <w:szCs w:val="20"/>
-        </w:rPr>
-        <w:t>HDD: 7200 rpm (при копировании больших файлов показывает в среднем 60 Mb/s)</w:t>
+        <w:rPr/>
+      </w:pPr>
+      <w:r>
+        <w:rPr>
+          <w:rFonts w:ascii="Liberation Mono" w:hAnsi="Liberation Mono"/>
+          <w:b w:val="false"/>
+          <w:i w:val="false"/>
+          <w:caps w:val="false"/>
+          <w:smallCaps w:val="false"/>
+          <w:color w:val="24292E"/>
+          <w:spacing w:val="0"/>
+          <w:sz w:val="20"/>
+          <w:szCs w:val="20"/>
+        </w:rPr>
+        <w:t xml:space="preserve">HDD: 7200 rpm (при копировании больших файлов показывает в среднем </w:t>
+      </w:r>
+      <w:r>
+        <w:rPr>
+          <w:rFonts w:ascii="Liberation Mono" w:hAnsi="Liberation Mono"/>
+          <w:b w:val="false"/>
+          <w:i w:val="false"/>
+          <w:caps w:val="false"/>
+          <w:smallCaps w:val="false"/>
+          <w:color w:val="24292E"/>
+          <w:spacing w:val="0"/>
+          <w:sz w:val="20"/>
+          <w:szCs w:val="20"/>
+        </w:rPr>
+        <w:t>3</w:t>
+      </w:r>
+      <w:r>
+        <w:rPr>
+          <w:rFonts w:ascii="Liberation Mono" w:hAnsi="Liberation Mono"/>
+          <w:b w:val="false"/>
+          <w:i w:val="false"/>
+          <w:caps w:val="false"/>
+          <w:smallCaps w:val="false"/>
+          <w:color w:val="24292E"/>
+          <w:spacing w:val="0"/>
+          <w:sz w:val="20"/>
+          <w:szCs w:val="20"/>
+        </w:rPr>
+        <w:t>0 Mb/s)</w:t>
       </w:r>
     </w:p>
     <w:p>
@@ -1233,26 +1267,58 @@
           <w:spacing w:val="0"/>
           <w:sz w:val="20"/>
           <w:szCs w:val="20"/>
-        </w:rPr>
-      </w:pPr>
-      <w:r>
-        <w:rPr>
-          <w:rFonts w:ascii="Liberation Mono" w:hAnsi="Liberation Mono"/>
-          <w:b w:val="false"/>
-          <w:i w:val="false"/>
-          <w:caps w:val="false"/>
-          <w:smallCaps w:val="false"/>
-          <w:color w:val="24292E"/>
-          <w:spacing w:val="0"/>
-          <w:sz w:val="20"/>
-          <w:szCs w:val="20"/>
-        </w:rPr>
+          <w:lang w:val="en-US"/>
+        </w:rPr>
+      </w:pPr>
+      <w:r>
+        <w:rPr>
+          <w:rFonts w:ascii="Liberation Mono" w:hAnsi="Liberation Mono"/>
+          <w:b w:val="false"/>
+          <w:i w:val="false"/>
+          <w:caps w:val="false"/>
+          <w:smallCaps w:val="false"/>
+          <w:color w:val="24292E"/>
+          <w:spacing w:val="0"/>
+          <w:sz w:val="20"/>
+          <w:szCs w:val="20"/>
+          <w:lang w:val="ru-RU"/>
+        </w:rPr>
+        <w:t xml:space="preserve">Клиент: </w:t>
+      </w:r>
+      <w:r>
+        <w:rPr>
+          <w:rFonts w:ascii="Liberation Mono" w:hAnsi="Liberation Mono"/>
+          <w:b w:val="false"/>
+          <w:i w:val="false"/>
+          <w:caps w:val="false"/>
+          <w:smallCaps w:val="false"/>
+          <w:color w:val="24292E"/>
+          <w:spacing w:val="0"/>
+          <w:sz w:val="20"/>
+          <w:szCs w:val="20"/>
+          <w:lang w:val="en-US"/>
+        </w:rPr>
+        <w:t>1</w:t>
+      </w:r>
+      <w:r>
+        <w:rPr>
+          <w:rFonts w:ascii="Liberation Mono" w:hAnsi="Liberation Mono"/>
+          <w:b w:val="false"/>
+          <w:i w:val="false"/>
+          <w:caps w:val="false"/>
+          <w:smallCaps w:val="false"/>
+          <w:color w:val="24292E"/>
+          <w:spacing w:val="0"/>
+          <w:sz w:val="20"/>
+          <w:szCs w:val="20"/>
+          <w:lang w:val="ru-RU"/>
+        </w:rPr>
+        <w:t>С:Предприятие 8.3.15</w:t>
       </w:r>
     </w:p>
     <w:p>
       <w:pPr>
         <w:pStyle w:val="Style16"/>
-        <w:widowControl/>
         <w:bidi w:val="0"/>
         <w:spacing w:lineRule="auto" w:line="240" w:before="0" w:after="0"/>
         <w:ind w:left="0" w:right="0" w:hanging="0"/>
@@ -1269,247 +1335,58 @@
           <w:spacing w:val="0"/>
           <w:sz w:val="20"/>
           <w:szCs w:val="20"/>
-        </w:rPr>
-      </w:pPr>
-      <w:r>
-        <w:rPr>
-          <w:rFonts w:ascii="Liberation Mono" w:hAnsi="Liberation Mono"/>
-          <w:b w:val="false"/>
-          <w:i w:val="false"/>
-          <w:caps w:val="false"/>
-          <w:smallCaps w:val="false"/>
-          <w:color w:val="24292E"/>
-          <w:spacing w:val="0"/>
-          <w:sz w:val="20"/>
-          <w:szCs w:val="20"/>
-        </w:rPr>
-        <w:t>Тестовый файл одного сообщения: 120 Kb (json = СериализаторXDTO.ЗаписатьJSON).</w:t>
+          <w:lang w:val="en-US"/>
+        </w:rPr>
+      </w:pPr>
+      <w:r>
+        <w:rPr>
+          <w:rFonts w:ascii="Liberation Mono" w:hAnsi="Liberation Mono"/>
+          <w:b w:val="false"/>
+          <w:i w:val="false"/>
+          <w:caps w:val="false"/>
+          <w:smallCaps w:val="false"/>
+          <w:color w:val="24292E"/>
+          <w:spacing w:val="0"/>
+          <w:sz w:val="20"/>
+          <w:szCs w:val="20"/>
+          <w:lang w:val="ru-RU"/>
+        </w:rPr>
+        <w:t xml:space="preserve">Сервер: </w:t>
+      </w:r>
+      <w:r>
+        <w:rPr>
+          <w:rFonts w:ascii="Liberation Mono" w:hAnsi="Liberation Mono"/>
+          <w:b w:val="false"/>
+          <w:i w:val="false"/>
+          <w:caps w:val="false"/>
+          <w:smallCaps w:val="false"/>
+          <w:color w:val="24292E"/>
+          <w:spacing w:val="0"/>
+          <w:sz w:val="20"/>
+          <w:szCs w:val="20"/>
+          <w:lang w:val="en-US"/>
+        </w:rPr>
+        <w:t xml:space="preserve">Microsoft </w:t>
+      </w:r>
+      <w:r>
+        <w:rPr>
+          <w:rFonts w:ascii="Liberation Mono" w:hAnsi="Liberation Mono"/>
+          <w:b w:val="false"/>
+          <w:i w:val="false"/>
+          <w:caps w:val="false"/>
+          <w:smallCaps w:val="false"/>
+          <w:color w:val="24292E"/>
+          <w:spacing w:val="0"/>
+          <w:sz w:val="20"/>
+          <w:szCs w:val="20"/>
+          <w:lang w:val="ru-RU"/>
+        </w:rPr>
+        <w:t>SQL Server 2016 Express</w:t>
       </w:r>
     </w:p>
     <w:p>
       <w:pPr>
         <w:pStyle w:val="Style16"/>
-        <w:widowControl/>
-        <w:bidi w:val="0"/>
-        <w:spacing w:lineRule="auto" w:line="240" w:before="0" w:after="0"/>
-        <w:ind w:left="0" w:right="0" w:hanging="0"/>
-        <w:jc w:val="left"/>
-        <w:rPr>
-          <w:rFonts w:ascii="Liberation Mono" w:hAnsi="Liberation Mono"/>
-          <w:b w:val="false"/>
-          <w:b w:val="false"/>
-          <w:i w:val="false"/>
-          <w:i w:val="false"/>
-          <w:caps w:val="false"/>
-          <w:smallCaps w:val="false"/>
-          <w:color w:val="24292E"/>
-          <w:spacing w:val="0"/>
-          <w:sz w:val="20"/>
-          <w:szCs w:val="20"/>
-        </w:rPr>
-      </w:pPr>
-      <w:r>
-        <w:rPr>
-          <w:rFonts w:ascii="Liberation Mono" w:hAnsi="Liberation Mono"/>
-          <w:b w:val="false"/>
-          <w:i w:val="false"/>
-          <w:caps w:val="false"/>
-          <w:smallCaps w:val="false"/>
-          <w:color w:val="24292E"/>
-          <w:spacing w:val="0"/>
-          <w:sz w:val="20"/>
-          <w:szCs w:val="20"/>
-        </w:rPr>
-      </w:r>
-    </w:p>
-    <w:p>
-      <w:pPr>
-        <w:pStyle w:val="Style16"/>
-        <w:widowControl/>
-        <w:bidi w:val="0"/>
-        <w:spacing w:lineRule="auto" w:line="240" w:before="0" w:after="0"/>
-        <w:ind w:left="0" w:right="0" w:hanging="0"/>
-        <w:jc w:val="left"/>
-        <w:rPr>
-          <w:rFonts w:ascii="Liberation Mono" w:hAnsi="Liberation Mono"/>
-          <w:b w:val="false"/>
-          <w:b w:val="false"/>
-          <w:i w:val="false"/>
-          <w:i w:val="false"/>
-          <w:caps w:val="false"/>
-          <w:smallCaps w:val="false"/>
-          <w:color w:val="24292E"/>
-          <w:spacing w:val="0"/>
-          <w:sz w:val="20"/>
-          <w:szCs w:val="20"/>
-        </w:rPr>
-      </w:pPr>
-      <w:r>
-        <w:rPr>
-          <w:rFonts w:ascii="Liberation Mono" w:hAnsi="Liberation Mono"/>
-          <w:b w:val="false"/>
-          <w:i w:val="false"/>
-          <w:caps w:val="false"/>
-          <w:smallCaps w:val="false"/>
-          <w:color w:val="24292E"/>
-          <w:spacing w:val="0"/>
-          <w:sz w:val="20"/>
-          <w:szCs w:val="20"/>
-        </w:rPr>
-        <w:t xml:space="preserve">Для получения тестового файла использовался документ "УстановкаЦенНоменклатуры", имеющий 100 позиций, + подчинённые ему записи регистра сведений "ЦеныНоменклатуры". Типовая конфигурация "Управление торговлей" 11.х. Объекты 1С были преобразованы в </w:t>
-      </w:r>
-      <w:r>
-        <w:rPr>
-          <w:rFonts w:ascii="Liberation Mono" w:hAnsi="Liberation Mono"/>
-          <w:b w:val="false"/>
-          <w:i w:val="false"/>
-          <w:caps w:val="false"/>
-          <w:smallCaps w:val="false"/>
-          <w:color w:val="24292E"/>
-          <w:spacing w:val="0"/>
-          <w:sz w:val="20"/>
-          <w:szCs w:val="20"/>
-          <w:lang w:val="en-US"/>
-        </w:rPr>
-        <w:t xml:space="preserve">json </w:t>
-      </w:r>
-      <w:r>
-        <w:rPr>
-          <w:rFonts w:ascii="Liberation Mono" w:hAnsi="Liberation Mono"/>
-          <w:b w:val="false"/>
-          <w:i w:val="false"/>
-          <w:caps w:val="false"/>
-          <w:smallCaps w:val="false"/>
-          <w:color w:val="24292E"/>
-          <w:spacing w:val="0"/>
-          <w:sz w:val="20"/>
-          <w:szCs w:val="20"/>
-          <w:lang w:val="ru-RU"/>
-        </w:rPr>
-        <w:t xml:space="preserve">при помощи вызова метода "ЗаписатьJSON" сериализатора </w:t>
-      </w:r>
-      <w:r>
-        <w:rPr>
-          <w:rFonts w:ascii="Liberation Mono" w:hAnsi="Liberation Mono"/>
-          <w:b w:val="false"/>
-          <w:i w:val="false"/>
-          <w:caps w:val="false"/>
-          <w:smallCaps w:val="false"/>
-          <w:color w:val="24292E"/>
-          <w:spacing w:val="0"/>
-          <w:sz w:val="20"/>
-          <w:szCs w:val="20"/>
-          <w:lang w:val="en-US"/>
-        </w:rPr>
-        <w:t>XDTO.</w:t>
-      </w:r>
-    </w:p>
-    <w:p>
-      <w:pPr>
-        <w:pStyle w:val="Style16"/>
-        <w:widowControl/>
-        <w:bidi w:val="0"/>
-        <w:spacing w:lineRule="auto" w:line="240" w:before="0" w:after="0"/>
-        <w:ind w:left="0" w:right="0" w:hanging="0"/>
-        <w:jc w:val="left"/>
-        <w:rPr>
-          <w:rFonts w:ascii="Liberation Mono" w:hAnsi="Liberation Mono"/>
-          <w:b w:val="false"/>
-          <w:b w:val="false"/>
-          <w:i w:val="false"/>
-          <w:i w:val="false"/>
-          <w:caps w:val="false"/>
-          <w:smallCaps w:val="false"/>
-          <w:color w:val="24292E"/>
-          <w:spacing w:val="0"/>
-          <w:sz w:val="20"/>
-          <w:szCs w:val="20"/>
-        </w:rPr>
-      </w:pPr>
-      <w:r>
-        <w:rPr>
-          <w:rFonts w:ascii="Liberation Mono" w:hAnsi="Liberation Mono"/>
-          <w:b w:val="false"/>
-          <w:i w:val="false"/>
-          <w:caps w:val="false"/>
-          <w:smallCaps w:val="false"/>
-          <w:color w:val="24292E"/>
-          <w:spacing w:val="0"/>
-          <w:sz w:val="20"/>
-          <w:szCs w:val="20"/>
-        </w:rPr>
-      </w:r>
-    </w:p>
-    <w:p>
-      <w:pPr>
-        <w:pStyle w:val="Style16"/>
-        <w:widowControl/>
-        <w:bidi w:val="0"/>
-        <w:spacing w:lineRule="auto" w:line="240" w:before="0" w:after="0"/>
-        <w:ind w:left="0" w:right="0" w:hanging="0"/>
-        <w:jc w:val="left"/>
-        <w:rPr>
-          <w:rFonts w:ascii="Liberation Mono" w:hAnsi="Liberation Mono"/>
-          <w:b w:val="false"/>
-          <w:b w:val="false"/>
-          <w:i w:val="false"/>
-          <w:i w:val="false"/>
-          <w:caps w:val="false"/>
-          <w:smallCaps w:val="false"/>
-          <w:color w:val="24292E"/>
-          <w:spacing w:val="0"/>
-          <w:sz w:val="20"/>
-          <w:szCs w:val="20"/>
-        </w:rPr>
-      </w:pPr>
-      <w:r>
-        <w:rPr>
-          <w:rFonts w:ascii="Liberation Mono" w:hAnsi="Liberation Mono"/>
-          <w:b w:val="false"/>
-          <w:i w:val="false"/>
-          <w:caps w:val="false"/>
-          <w:smallCaps w:val="false"/>
-          <w:color w:val="24292E"/>
-          <w:spacing w:val="0"/>
-          <w:sz w:val="20"/>
-          <w:szCs w:val="20"/>
-        </w:rPr>
-        <w:t xml:space="preserve">Количество сообщений: 10 000 шт. </w:t>
-      </w:r>
-      <w:r>
-        <w:rPr>
-          <w:rFonts w:ascii="Liberation Mono" w:hAnsi="Liberation Mono"/>
-          <w:b w:val="false"/>
-          <w:i w:val="false"/>
-          <w:caps w:val="false"/>
-          <w:smallCaps w:val="false"/>
-          <w:color w:val="24292E"/>
-          <w:spacing w:val="0"/>
-          <w:sz w:val="20"/>
-          <w:szCs w:val="20"/>
-          <w:lang w:val="en-US"/>
-        </w:rPr>
-        <w:t>x</w:t>
-      </w:r>
-      <w:r>
-        <w:rPr>
-          <w:rFonts w:ascii="Liberation Mono" w:hAnsi="Liberation Mono"/>
-          <w:b w:val="false"/>
-          <w:i w:val="false"/>
-          <w:caps w:val="false"/>
-          <w:smallCaps w:val="false"/>
-          <w:color w:val="24292E"/>
-          <w:spacing w:val="0"/>
-          <w:sz w:val="20"/>
-          <w:szCs w:val="20"/>
-        </w:rPr>
-        <w:t xml:space="preserve"> 120 Kb = 1,14 Gb (общий объём данных)</w:t>
-      </w:r>
-    </w:p>
-    <w:p>
-      <w:pPr>
-        <w:pStyle w:val="Style16"/>
-        <w:widowControl/>
         <w:bidi w:val="0"/>
         <w:spacing w:lineRule="auto" w:line="240" w:before="0" w:after="0"/>
         <w:ind w:left="0" w:right="0" w:hanging="0"/>
@@ -1564,35 +1441,43 @@
           <w:sz w:val="20"/>
           <w:szCs w:val="20"/>
         </w:rPr>
-        <w:t xml:space="preserve">Отправка сообщений из 1С </w:t>
-      </w:r>
-      <w:r>
-        <w:rPr>
-          <w:rFonts w:ascii="Liberation Mono" w:hAnsi="Liberation Mono"/>
-          <w:b w:val="false"/>
-          <w:i w:val="false"/>
-          <w:caps w:val="false"/>
-          <w:smallCaps w:val="false"/>
-          <w:color w:val="24292E"/>
-          <w:spacing w:val="0"/>
-          <w:sz w:val="20"/>
-          <w:szCs w:val="20"/>
-        </w:rPr>
-        <w:t>по одному сообщению в транзакции</w:t>
-      </w:r>
-      <w:r>
-        <w:rPr>
-          <w:rFonts w:ascii="Liberation Mono" w:hAnsi="Liberation Mono"/>
-          <w:b w:val="false"/>
-          <w:i w:val="false"/>
-          <w:caps w:val="false"/>
-          <w:smallCaps w:val="false"/>
-          <w:color w:val="24292E"/>
-          <w:spacing w:val="0"/>
-          <w:sz w:val="20"/>
-          <w:szCs w:val="20"/>
-        </w:rPr>
-        <w:t>:</w:t>
+        <w:t>Тестовый файл одного сообщения: 120 Kb</w:t>
+      </w:r>
+    </w:p>
+    <w:p>
+      <w:pPr>
+        <w:pStyle w:val="Style16"/>
+        <w:widowControl/>
+        <w:bidi w:val="0"/>
+        <w:spacing w:lineRule="auto" w:line="240" w:before="0" w:after="0"/>
+        <w:ind w:left="0" w:right="0" w:hanging="0"/>
+        <w:jc w:val="left"/>
+        <w:rPr>
+          <w:rFonts w:ascii="Liberation Mono" w:hAnsi="Liberation Mono"/>
+          <w:b w:val="false"/>
+          <w:b w:val="false"/>
+          <w:i w:val="false"/>
+          <w:i w:val="false"/>
+          <w:caps w:val="false"/>
+          <w:smallCaps w:val="false"/>
+          <w:color w:val="24292E"/>
+          <w:spacing w:val="0"/>
+          <w:sz w:val="20"/>
+          <w:szCs w:val="20"/>
+        </w:rPr>
+      </w:pPr>
+      <w:r>
+        <w:rPr>
+          <w:rFonts w:ascii="Liberation Mono" w:hAnsi="Liberation Mono"/>
+          <w:b w:val="false"/>
+          <w:i w:val="false"/>
+          <w:caps w:val="false"/>
+          <w:smallCaps w:val="false"/>
+          <w:color w:val="24292E"/>
+          <w:spacing w:val="0"/>
+          <w:sz w:val="20"/>
+          <w:szCs w:val="20"/>
+        </w:rPr>
       </w:r>
     </w:p>
     <w:p>
@@ -1617,7 +1502,7 @@
           <w:sz w:val="20"/>
           <w:szCs w:val="20"/>
         </w:rPr>
-        <w:t>50 сек. = 200 msg/s = 23 Mb/s = 20 000 позиций цен / сек.</w:t>
+        <w:t>Для получения тестового файла использовался документ "УстановкаЦенНоменклатуры", имеющий 100 позиций, + подчинённые ему записи регистра сведений "ЦеныНоменклатуры". Типовая конфигурация "Управление торговлей" 11.х.</w:t>
       </w:r>
     </w:p>
     <w:p>
@@ -1646,32 +1531,233 @@
         <w:rPr/>
       </w:r>
     </w:p>
+    <w:p>
+      <w:pPr>
+        <w:pStyle w:val="Style16"/>
+        <w:widowControl/>
+        <w:bidi w:val="0"/>
+        <w:spacing w:lineRule="auto" w:line="240" w:before="0" w:after="0"/>
+        <w:ind w:left="0" w:right="0" w:hanging="0"/>
+        <w:jc w:val="left"/>
+        <w:rPr/>
+      </w:pPr>
+      <w:r>
+        <w:rPr>
+          <w:rFonts w:ascii="Liberation Mono" w:hAnsi="Liberation Mono"/>
+          <w:b w:val="false"/>
+          <w:i w:val="false"/>
+          <w:caps w:val="false"/>
+          <w:smallCaps w:val="false"/>
+          <w:color w:val="24292E"/>
+          <w:spacing w:val="0"/>
+          <w:sz w:val="20"/>
+          <w:szCs w:val="20"/>
+        </w:rPr>
+        <w:t xml:space="preserve">Объекты 1С были преобразованы в </w:t>
+      </w:r>
+      <w:r>
+        <w:rPr>
+          <w:rFonts w:ascii="Liberation Mono" w:hAnsi="Liberation Mono"/>
+          <w:b w:val="false"/>
+          <w:i w:val="false"/>
+          <w:caps w:val="false"/>
+          <w:smallCaps w:val="false"/>
+          <w:color w:val="24292E"/>
+          <w:spacing w:val="0"/>
+          <w:sz w:val="20"/>
+          <w:szCs w:val="20"/>
+          <w:lang w:val="en-US"/>
+        </w:rPr>
+        <w:t xml:space="preserve">json </w:t>
+      </w:r>
+      <w:r>
+        <w:rPr>
+          <w:rFonts w:ascii="Liberation Mono" w:hAnsi="Liberation Mono"/>
+          <w:b w:val="false"/>
+          <w:i w:val="false"/>
+          <w:caps w:val="false"/>
+          <w:smallCaps w:val="false"/>
+          <w:color w:val="24292E"/>
+          <w:spacing w:val="0"/>
+          <w:sz w:val="20"/>
+          <w:szCs w:val="20"/>
+          <w:lang w:val="ru-RU"/>
+        </w:rPr>
+        <w:t xml:space="preserve">при помощи вызова метода "ЗаписатьJSON" сериализатора </w:t>
+      </w:r>
+      <w:r>
+        <w:rPr>
+          <w:rFonts w:ascii="Liberation Mono" w:hAnsi="Liberation Mono"/>
+          <w:b w:val="false"/>
+          <w:i w:val="false"/>
+          <w:caps w:val="false"/>
+          <w:smallCaps w:val="false"/>
+          <w:color w:val="24292E"/>
+          <w:spacing w:val="0"/>
+          <w:sz w:val="20"/>
+          <w:szCs w:val="20"/>
+          <w:lang w:val="en-US"/>
+        </w:rPr>
+        <w:t>XDTO. (json = СериализаторXDTO.ЗаписатьJSON)</w:t>
+      </w:r>
+    </w:p>
+    <w:p>
+      <w:pPr>
+        <w:pStyle w:val="Style16"/>
+        <w:widowControl/>
+        <w:bidi w:val="0"/>
+        <w:spacing w:lineRule="auto" w:line="240" w:before="0" w:after="0"/>
+        <w:ind w:left="0" w:right="0" w:hanging="0"/>
+        <w:jc w:val="left"/>
+        <w:rPr>
+          <w:rFonts w:ascii="Liberation Mono" w:hAnsi="Liberation Mono"/>
+          <w:b w:val="false"/>
+          <w:b w:val="false"/>
+          <w:i w:val="false"/>
+          <w:i w:val="false"/>
+          <w:caps w:val="false"/>
+          <w:smallCaps w:val="false"/>
+          <w:color w:val="24292E"/>
+          <w:spacing w:val="0"/>
+          <w:sz w:val="20"/>
+          <w:szCs w:val="20"/>
+        </w:rPr>
+      </w:pPr>
+      <w:r>
+        <w:rPr>
+          <w:rFonts w:ascii="Liberation Mono" w:hAnsi="Liberation Mono"/>
+          <w:b w:val="false"/>
+          <w:i w:val="false"/>
+          <w:caps w:val="false"/>
+          <w:smallCaps w:val="false"/>
+          <w:color w:val="24292E"/>
+          <w:spacing w:val="0"/>
+          <w:sz w:val="20"/>
+          <w:szCs w:val="20"/>
+        </w:rPr>
+      </w:r>
+    </w:p>
+    <w:p>
+      <w:pPr>
+        <w:pStyle w:val="Style16"/>
+        <w:widowControl/>
+        <w:bidi w:val="0"/>
+        <w:spacing w:lineRule="auto" w:line="240" w:before="0" w:after="0"/>
+        <w:ind w:left="0" w:right="0" w:hanging="0"/>
+        <w:jc w:val="left"/>
+        <w:rPr>
+          <w:rFonts w:ascii="Liberation Mono" w:hAnsi="Liberation Mono"/>
+          <w:b w:val="false"/>
+          <w:b w:val="false"/>
+          <w:i w:val="false"/>
+          <w:i w:val="false"/>
+          <w:caps w:val="false"/>
+          <w:smallCaps w:val="false"/>
+          <w:color w:val="24292E"/>
+          <w:spacing w:val="0"/>
+          <w:sz w:val="20"/>
+          <w:szCs w:val="20"/>
+        </w:rPr>
+      </w:pPr>
+      <w:r>
+        <w:rPr>
+          <w:rFonts w:ascii="Liberation Mono" w:hAnsi="Liberation Mono"/>
+          <w:b/>
+          <w:bCs/>
+          <w:i w:val="false"/>
+          <w:caps w:val="false"/>
+          <w:smallCaps w:val="false"/>
+          <w:color w:val="24292E"/>
+          <w:spacing w:val="0"/>
+          <w:sz w:val="20"/>
+          <w:szCs w:val="20"/>
+        </w:rPr>
+        <w:t xml:space="preserve">Количество сообщений: 10 000 шт. </w:t>
+      </w:r>
+      <w:r>
+        <w:rPr>
+          <w:rFonts w:ascii="Liberation Mono" w:hAnsi="Liberation Mono"/>
+          <w:b/>
+          <w:bCs/>
+          <w:i w:val="false"/>
+          <w:caps w:val="false"/>
+          <w:smallCaps w:val="false"/>
+          <w:color w:val="24292E"/>
+          <w:spacing w:val="0"/>
+          <w:sz w:val="20"/>
+          <w:szCs w:val="20"/>
+          <w:lang w:val="en-US"/>
+        </w:rPr>
+        <w:t>x</w:t>
+      </w:r>
+      <w:r>
+        <w:rPr>
+          <w:rFonts w:ascii="Liberation Mono" w:hAnsi="Liberation Mono"/>
+          <w:b/>
+          <w:bCs/>
+          <w:i w:val="false"/>
+          <w:caps w:val="false"/>
+          <w:smallCaps w:val="false"/>
+          <w:color w:val="24292E"/>
+          <w:spacing w:val="0"/>
+          <w:sz w:val="20"/>
+          <w:szCs w:val="20"/>
+        </w:rPr>
+        <w:t xml:space="preserve"> 120 Kb = 1,14 Gb (общий объём данных)</w:t>
+      </w:r>
+    </w:p>
+    <w:p>
+      <w:pPr>
+        <w:pStyle w:val="Style16"/>
+        <w:widowControl/>
+        <w:bidi w:val="0"/>
+        <w:spacing w:lineRule="auto" w:line="240" w:before="0" w:after="0"/>
+        <w:ind w:left="0" w:right="0" w:hanging="0"/>
+        <w:jc w:val="left"/>
+        <w:rPr>
+          <w:rFonts w:ascii="Liberation Mono" w:hAnsi="Liberation Mono"/>
+          <w:b w:val="false"/>
+          <w:b w:val="false"/>
+          <w:i w:val="false"/>
+          <w:i w:val="false"/>
+          <w:caps w:val="false"/>
+          <w:smallCaps w:val="false"/>
+          <w:color w:val="24292E"/>
+          <w:spacing w:val="0"/>
+          <w:sz w:val="20"/>
+          <w:szCs w:val="20"/>
+        </w:rPr>
+      </w:pPr>
+      <w:r>
+        <w:rPr/>
+      </w:r>
+    </w:p>
     <w:tbl>
       <w:tblPr>
         <w:tblW w:w="9645" w:type="dxa"/>
         <w:jc w:val="left"/>
         <w:tblInd w:w="0" w:type="dxa"/>
         <w:tblBorders>
-          <w:top w:val="single" w:sz="2" w:space="0" w:color="000000"/>
-          <w:left w:val="single" w:sz="2" w:space="0" w:color="000000"/>
-          <w:bottom w:val="single" w:sz="2" w:space="0" w:color="000000"/>
-          <w:right w:val="single" w:sz="2" w:space="0" w:color="000000"/>
-          <w:insideH w:val="single" w:sz="2" w:space="0" w:color="000000"/>
-          <w:insideV w:val="single" w:sz="2" w:space="0" w:color="000000"/>
+          <w:top w:val="single" w:sz="2" w:space="0" w:color="000001"/>
+          <w:left w:val="single" w:sz="2" w:space="0" w:color="000001"/>
+          <w:bottom w:val="single" w:sz="2" w:space="0" w:color="000001"/>
+          <w:right w:val="single" w:sz="2" w:space="0" w:color="000001"/>
+          <w:insideH w:val="single" w:sz="2" w:space="0" w:color="000001"/>
+          <w:insideV w:val="single" w:sz="2" w:space="0" w:color="000001"/>
         </w:tblBorders>
         <w:tblCellMar>
           <w:top w:w="55" w:type="dxa"/>
-          <w:left w:w="54" w:type="dxa"/>
+          <w:left w:w="51" w:type="dxa"/>
           <w:bottom w:w="55" w:type="dxa"/>
           <w:right w:w="55" w:type="dxa"/>
         </w:tblCellMar>
       </w:tblPr>
       <w:tblGrid>
-        <w:gridCol w:w="2670"/>
+        <w:gridCol w:w="2669"/>
         <w:gridCol w:w="1530"/>
         <w:gridCol w:w="1635"/>
         <w:gridCol w:w="1590"/>
-        <w:gridCol w:w="2220"/>
+        <w:gridCol w:w="2221"/>
       </w:tblGrid>
       <w:tr>
         <w:trPr/>
@@ -1680,16 +1766,16 @@
             <w:tcW w:w="9645" w:type="dxa"/>
             <w:gridSpan w:val="5"/>
             <w:tcBorders>
-              <w:top w:val="single" w:sz="2" w:space="0" w:color="000000"/>
-              <w:left w:val="single" w:sz="2" w:space="0" w:color="000000"/>
-              <w:bottom w:val="single" w:sz="2" w:space="0" w:color="000000"/>
-              <w:right w:val="single" w:sz="2" w:space="0" w:color="000000"/>
-              <w:insideH w:val="single" w:sz="2" w:space="0" w:color="000000"/>
-              <w:insideV w:val="single" w:sz="2" w:space="0" w:color="000000"/>
+              <w:top w:val="single" w:sz="2" w:space="0" w:color="000001"/>
+              <w:left w:val="single" w:sz="2" w:space="0" w:color="000001"/>
+              <w:bottom w:val="single" w:sz="2" w:space="0" w:color="000001"/>
+              <w:right w:val="single" w:sz="2" w:space="0" w:color="000001"/>
+              <w:insideH w:val="single" w:sz="2" w:space="0" w:color="000001"/>
+              <w:insideV w:val="single" w:sz="2" w:space="0" w:color="000001"/>
             </w:tcBorders>
             <w:shd w:fill="auto" w:val="clear"/>
             <w:tcMar>
-              <w:left w:w="54" w:type="dxa"/>
+              <w:left w:w="51" w:type="dxa"/>
             </w:tcMar>
           </w:tcPr>
           <w:p>
@@ -1700,14 +1786,23 @@
               <w:spacing w:lineRule="auto" w:line="240" w:before="0" w:after="0"/>
               <w:ind w:left="0" w:right="0" w:hanging="0"/>
               <w:jc w:val="center"/>
-              <w:rPr>
-                <w:b/>
+              <w:rPr/>
+            </w:pPr>
+            <w:r>
+              <w:rPr>
+                <w:rFonts w:ascii="Liberation Mono" w:hAnsi="Liberation Mono"/>
                 <w:b/>
                 <w:bCs/>
+                <w:i w:val="false"/>
+                <w:caps w:val="false"/>
+                <w:smallCaps w:val="false"/>
+                <w:color w:val="24292E"/>
+                <w:spacing w:val="0"/>
                 <w:sz w:val="22"/>
                 <w:szCs w:val="22"/>
               </w:rPr>
-            </w:pPr>
+              <w:t>Отправка</w:t>
+            </w:r>
             <w:r>
               <w:rPr>
                 <w:rFonts w:ascii="Liberation Mono" w:hAnsi="Liberation Mono"/>
@@ -1721,7 +1816,7 @@
                 <w:sz w:val="22"/>
                 <w:szCs w:val="22"/>
               </w:rPr>
-              <w:t xml:space="preserve">Получение всех </w:t>
+              <w:t xml:space="preserve"> </w:t>
             </w:r>
             <w:r>
               <w:rPr>
@@ -1777,26 +1872,25 @@
         <w:trPr/>
         <w:tc>
           <w:tcPr>
-            <w:tcW w:w="2670" w:type="dxa"/>
+            <w:tcW w:w="2669" w:type="dxa"/>
             <w:tcBorders>
-              <w:left w:val="single" w:sz="2" w:space="0" w:color="000000"/>
-              <w:bottom w:val="single" w:sz="2" w:space="0" w:color="000000"/>
-              <w:insideH w:val="single" w:sz="2" w:space="0" w:color="000000"/>
+              <w:top w:val="single" w:sz="2" w:space="0" w:color="000001"/>
+              <w:left w:val="single" w:sz="2" w:space="0" w:color="000001"/>
+              <w:bottom w:val="single" w:sz="2" w:space="0" w:color="000001"/>
+              <w:right w:val="single" w:sz="2" w:space="0" w:color="000001"/>
+              <w:insideH w:val="single" w:sz="2" w:space="0" w:color="000001"/>
+              <w:insideV w:val="single" w:sz="2" w:space="0" w:color="000001"/>
             </w:tcBorders>
             <w:shd w:fill="auto" w:val="clear"/>
             <w:tcMar>
-              <w:left w:w="54" w:type="dxa"/>
+              <w:left w:w="51" w:type="dxa"/>
             </w:tcMar>
           </w:tcPr>
           <w:p>
             <w:pPr>
               <w:pStyle w:val="Style21"/>
               <w:jc w:val="center"/>
-              <w:rPr>
-                <w:rFonts w:ascii="Liberation Mono" w:hAnsi="Liberation Mono"/>
-                <w:sz w:val="20"/>
-                <w:szCs w:val="20"/>
-              </w:rPr>
+              <w:rPr/>
             </w:pPr>
             <w:r>
               <w:rPr>
@@ -1817,11 +1911,7 @@
             <w:pPr>
               <w:pStyle w:val="Style21"/>
               <w:jc w:val="center"/>
-              <w:rPr>
-                <w:rFonts w:ascii="Liberation Mono" w:hAnsi="Liberation Mono"/>
-                <w:sz w:val="20"/>
-                <w:szCs w:val="20"/>
-              </w:rPr>
+              <w:rPr/>
             </w:pPr>
             <w:r>
               <w:rPr>
@@ -1835,7 +1925,35 @@
                 <w:sz w:val="20"/>
                 <w:szCs w:val="20"/>
               </w:rPr>
-              <w:t xml:space="preserve">в 1 транзакции чтения </w:t>
+              <w:t xml:space="preserve">в 1 транзакции </w:t>
+            </w:r>
+            <w:r>
+              <w:rPr>
+                <w:rFonts w:ascii="Liberation Mono" w:hAnsi="Liberation Mono"/>
+                <w:b w:val="false"/>
+                <w:i w:val="false"/>
+                <w:caps w:val="false"/>
+                <w:smallCaps w:val="false"/>
+                <w:color w:val="24292E"/>
+                <w:spacing w:val="0"/>
+                <w:sz w:val="20"/>
+                <w:szCs w:val="20"/>
+              </w:rPr>
+              <w:t>записи</w:t>
+            </w:r>
+            <w:r>
+              <w:rPr>
+                <w:rFonts w:ascii="Liberation Mono" w:hAnsi="Liberation Mono"/>
+                <w:b w:val="false"/>
+                <w:i w:val="false"/>
+                <w:caps w:val="false"/>
+                <w:smallCaps w:val="false"/>
+                <w:color w:val="24292E"/>
+                <w:spacing w:val="0"/>
+                <w:sz w:val="20"/>
+                <w:szCs w:val="20"/>
+              </w:rPr>
+              <w:t xml:space="preserve"> </w:t>
             </w:r>
             <w:r>
               <w:rPr>
@@ -1851,24 +1969,23 @@
           <w:tcPr>
             <w:tcW w:w="1530" w:type="dxa"/>
             <w:tcBorders>
-              <w:left w:val="single" w:sz="2" w:space="0" w:color="000000"/>
-              <w:bottom w:val="single" w:sz="2" w:space="0" w:color="000000"/>
-              <w:insideH w:val="single" w:sz="2" w:space="0" w:color="000000"/>
+              <w:top w:val="single" w:sz="2" w:space="0" w:color="000001"/>
+              <w:left w:val="single" w:sz="2" w:space="0" w:color="000001"/>
+              <w:bottom w:val="single" w:sz="2" w:space="0" w:color="000001"/>
+              <w:right w:val="single" w:sz="2" w:space="0" w:color="000001"/>
+              <w:insideH w:val="single" w:sz="2" w:space="0" w:color="000001"/>
+              <w:insideV w:val="single" w:sz="2" w:space="0" w:color="000001"/>
             </w:tcBorders>
             <w:shd w:fill="auto" w:val="clear"/>
             <w:tcMar>
-              <w:left w:w="54" w:type="dxa"/>
+              <w:left w:w="51" w:type="dxa"/>
             </w:tcMar>
           </w:tcPr>
           <w:p>
             <w:pPr>
               <w:pStyle w:val="Style21"/>
               <w:jc w:val="center"/>
-              <w:rPr>
-                <w:rFonts w:ascii="Liberation Mono" w:hAnsi="Liberation Mono"/>
-                <w:sz w:val="20"/>
-                <w:szCs w:val="20"/>
-              </w:rPr>
+              <w:rPr/>
             </w:pPr>
             <w:r>
               <w:rPr>
@@ -1889,11 +2006,7 @@
             <w:pPr>
               <w:pStyle w:val="Style21"/>
               <w:jc w:val="center"/>
-              <w:rPr>
-                <w:rFonts w:ascii="Liberation Mono" w:hAnsi="Liberation Mono"/>
-                <w:sz w:val="20"/>
-                <w:szCs w:val="20"/>
-              </w:rPr>
+              <w:rPr/>
             </w:pPr>
             <w:r>
               <w:rPr>
@@ -1915,24 +2028,23 @@
           <w:tcPr>
             <w:tcW w:w="1635" w:type="dxa"/>
             <w:tcBorders>
-              <w:left w:val="single" w:sz="2" w:space="0" w:color="000000"/>
-              <w:bottom w:val="single" w:sz="2" w:space="0" w:color="000000"/>
-              <w:insideH w:val="single" w:sz="2" w:space="0" w:color="000000"/>
+              <w:top w:val="single" w:sz="2" w:space="0" w:color="000001"/>
+              <w:left w:val="single" w:sz="2" w:space="0" w:color="000001"/>
+              <w:bottom w:val="single" w:sz="2" w:space="0" w:color="000001"/>
+              <w:right w:val="single" w:sz="2" w:space="0" w:color="000001"/>
+              <w:insideH w:val="single" w:sz="2" w:space="0" w:color="000001"/>
+              <w:insideV w:val="single" w:sz="2" w:space="0" w:color="000001"/>
             </w:tcBorders>
             <w:shd w:fill="auto" w:val="clear"/>
             <w:tcMar>
-              <w:left w:w="54" w:type="dxa"/>
+              <w:left w:w="51" w:type="dxa"/>
             </w:tcMar>
           </w:tcPr>
           <w:p>
             <w:pPr>
               <w:pStyle w:val="Style21"/>
               <w:jc w:val="center"/>
-              <w:rPr>
-                <w:rFonts w:ascii="Liberation Mono" w:hAnsi="Liberation Mono"/>
-                <w:sz w:val="20"/>
-                <w:szCs w:val="20"/>
-              </w:rPr>
+              <w:rPr/>
             </w:pPr>
             <w:r>
               <w:rPr>
@@ -1953,11 +2065,7 @@
             <w:pPr>
               <w:pStyle w:val="Style21"/>
               <w:jc w:val="center"/>
-              <w:rPr>
-                <w:rFonts w:ascii="Liberation Mono" w:hAnsi="Liberation Mono"/>
-                <w:sz w:val="20"/>
-                <w:szCs w:val="20"/>
-              </w:rPr>
+              <w:rPr/>
             </w:pPr>
             <w:r>
               <w:rPr>
@@ -1978,11 +2086,7 @@
             <w:pPr>
               <w:pStyle w:val="Style21"/>
               <w:jc w:val="center"/>
-              <w:rPr>
-                <w:rFonts w:ascii="Liberation Mono" w:hAnsi="Liberation Mono"/>
-                <w:sz w:val="20"/>
-                <w:szCs w:val="20"/>
-              </w:rPr>
+              <w:rPr/>
             </w:pPr>
             <w:r>
               <w:rPr>
@@ -2004,24 +2108,23 @@
           <w:tcPr>
             <w:tcW w:w="1590" w:type="dxa"/>
             <w:tcBorders>
-              <w:left w:val="single" w:sz="2" w:space="0" w:color="000000"/>
-              <w:bottom w:val="single" w:sz="2" w:space="0" w:color="000000"/>
-              <w:insideH w:val="single" w:sz="2" w:space="0" w:color="000000"/>
+              <w:top w:val="single" w:sz="2" w:space="0" w:color="000001"/>
+              <w:left w:val="single" w:sz="2" w:space="0" w:color="000001"/>
+              <w:bottom w:val="single" w:sz="2" w:space="0" w:color="000001"/>
+              <w:right w:val="single" w:sz="2" w:space="0" w:color="000001"/>
+              <w:insideH w:val="single" w:sz="2" w:space="0" w:color="000001"/>
+              <w:insideV w:val="single" w:sz="2" w:space="0" w:color="000001"/>
             </w:tcBorders>
             <w:shd w:fill="auto" w:val="clear"/>
             <w:tcMar>
-              <w:left w:w="54" w:type="dxa"/>
+              <w:left w:w="51" w:type="dxa"/>
             </w:tcMar>
           </w:tcPr>
           <w:p>
             <w:pPr>
               <w:pStyle w:val="Style21"/>
               <w:jc w:val="center"/>
-              <w:rPr>
-                <w:rFonts w:ascii="Liberation Mono" w:hAnsi="Liberation Mono"/>
-                <w:sz w:val="20"/>
-                <w:szCs w:val="20"/>
-              </w:rPr>
+              <w:rPr/>
             </w:pPr>
             <w:r>
               <w:rPr>
@@ -2036,11 +2139,7 @@
             <w:pPr>
               <w:pStyle w:val="Style21"/>
               <w:jc w:val="center"/>
-              <w:rPr>
-                <w:rFonts w:ascii="Liberation Mono" w:hAnsi="Liberation Mono"/>
-                <w:sz w:val="20"/>
-                <w:szCs w:val="20"/>
-              </w:rPr>
+              <w:rPr/>
             </w:pPr>
             <w:r>
               <w:rPr>
@@ -2055,11 +2154,7 @@
             <w:pPr>
               <w:pStyle w:val="Style21"/>
               <w:jc w:val="center"/>
-              <w:rPr>
-                <w:rFonts w:ascii="Liberation Mono" w:hAnsi="Liberation Mono"/>
-                <w:sz w:val="20"/>
-                <w:szCs w:val="20"/>
-              </w:rPr>
+              <w:rPr/>
             </w:pPr>
             <w:r>
               <w:rPr>
@@ -2073,28 +2168,25 @@
         </w:tc>
         <w:tc>
           <w:tcPr>
-            <w:tcW w:w="2220" w:type="dxa"/>
+            <w:tcW w:w="2221" w:type="dxa"/>
             <w:tcBorders>
-              <w:left w:val="single" w:sz="2" w:space="0" w:color="000000"/>
-              <w:bottom w:val="single" w:sz="2" w:space="0" w:color="000000"/>
-              <w:right w:val="single" w:sz="2" w:space="0" w:color="000000"/>
-              <w:insideH w:val="single" w:sz="2" w:space="0" w:color="000000"/>
-              <w:insideV w:val="single" w:sz="2" w:space="0" w:color="000000"/>
+              <w:top w:val="single" w:sz="2" w:space="0" w:color="000001"/>
+              <w:left w:val="single" w:sz="2" w:space="0" w:color="000001"/>
+              <w:bottom w:val="single" w:sz="2" w:space="0" w:color="000001"/>
+              <w:right w:val="single" w:sz="2" w:space="0" w:color="000001"/>
+              <w:insideH w:val="single" w:sz="2" w:space="0" w:color="000001"/>
+              <w:insideV w:val="single" w:sz="2" w:space="0" w:color="000001"/>
             </w:tcBorders>
             <w:shd w:fill="auto" w:val="clear"/>
             <w:tcMar>
-              <w:left w:w="54" w:type="dxa"/>
+              <w:left w:w="51" w:type="dxa"/>
             </w:tcMar>
           </w:tcPr>
           <w:p>
             <w:pPr>
               <w:pStyle w:val="Style21"/>
               <w:jc w:val="center"/>
-              <w:rPr>
-                <w:rFonts w:ascii="Liberation Mono" w:hAnsi="Liberation Mono"/>
-                <w:sz w:val="20"/>
-                <w:szCs w:val="20"/>
-              </w:rPr>
+              <w:rPr/>
             </w:pPr>
             <w:r>
               <w:rPr>
@@ -2109,11 +2201,7 @@
             <w:pPr>
               <w:pStyle w:val="Style21"/>
               <w:jc w:val="center"/>
-              <w:rPr>
-                <w:rFonts w:ascii="Liberation Mono" w:hAnsi="Liberation Mono"/>
-                <w:sz w:val="20"/>
-                <w:szCs w:val="20"/>
-              </w:rPr>
+              <w:rPr/>
             </w:pPr>
             <w:r>
               <w:rPr>
@@ -2128,11 +2216,7 @@
             <w:pPr>
               <w:pStyle w:val="Style21"/>
               <w:jc w:val="center"/>
-              <w:rPr>
-                <w:rFonts w:ascii="Liberation Mono" w:hAnsi="Liberation Mono"/>
-                <w:sz w:val="20"/>
-                <w:szCs w:val="20"/>
-              </w:rPr>
+              <w:rPr/>
             </w:pPr>
             <w:r>
               <w:rPr>
@@ -2149,42 +2233,33 @@
         <w:trPr/>
         <w:tc>
           <w:tcPr>
-            <w:tcW w:w="2670" w:type="dxa"/>
+            <w:tcW w:w="2669" w:type="dxa"/>
             <w:tcBorders>
-              <w:left w:val="single" w:sz="2" w:space="0" w:color="000000"/>
-              <w:bottom w:val="single" w:sz="2" w:space="0" w:color="000000"/>
-              <w:insideH w:val="single" w:sz="2" w:space="0" w:color="000000"/>
+              <w:top w:val="single" w:sz="2" w:space="0" w:color="000001"/>
+              <w:left w:val="single" w:sz="2" w:space="0" w:color="000001"/>
+              <w:bottom w:val="single" w:sz="2" w:space="0" w:color="000001"/>
+              <w:right w:val="single" w:sz="2" w:space="0" w:color="000001"/>
+              <w:insideH w:val="single" w:sz="2" w:space="0" w:color="000001"/>
+              <w:insideV w:val="single" w:sz="2" w:space="0" w:color="000001"/>
             </w:tcBorders>
             <w:shd w:fill="auto" w:val="clear"/>
             <w:tcMar>
-              <w:left w:w="54" w:type="dxa"/>
+              <w:left w:w="51" w:type="dxa"/>
             </w:tcMar>
           </w:tcPr>
           <w:p>
             <w:pPr>
               <w:pStyle w:val="Style21"/>
               <w:jc w:val="right"/>
-              <w:rPr>
-                <w:rFonts w:ascii="Liberation Mono" w:hAnsi="Liberation Mono"/>
-                <w:sz w:val="20"/>
-                <w:szCs w:val="20"/>
-              </w:rPr>
-            </w:pPr>
-            <w:r>
-              <w:rPr>
-                <w:rFonts w:ascii="Liberation Mono" w:hAnsi="Liberation Mono"/>
-                <w:sz w:val="20"/>
-                <w:szCs w:val="20"/>
-              </w:rPr>
-              <w:t>1 шт/тр</w:t>
-            </w:r>
-            <w:r>
-              <w:rPr>
-                <w:rFonts w:ascii="Liberation Mono" w:hAnsi="Liberation Mono"/>
-                <w:sz w:val="20"/>
-                <w:szCs w:val="20"/>
-              </w:rPr>
-              <w:t>ан</w:t>
+              <w:rPr/>
+            </w:pPr>
+            <w:r>
+              <w:rPr>
+                <w:rFonts w:ascii="Liberation Mono" w:hAnsi="Liberation Mono"/>
+                <w:sz w:val="20"/>
+                <w:szCs w:val="20"/>
+              </w:rPr>
+              <w:t>1 шт/тран</w:t>
             </w:r>
           </w:p>
         </w:tc>
@@ -2192,13 +2267,16 @@
           <w:tcPr>
             <w:tcW w:w="1530" w:type="dxa"/>
             <w:tcBorders>
-              <w:left w:val="single" w:sz="2" w:space="0" w:color="000000"/>
-              <w:bottom w:val="single" w:sz="2" w:space="0" w:color="000000"/>
-              <w:insideH w:val="single" w:sz="2" w:space="0" w:color="000000"/>
+              <w:top w:val="single" w:sz="2" w:space="0" w:color="000001"/>
+              <w:left w:val="single" w:sz="2" w:space="0" w:color="000001"/>
+              <w:bottom w:val="single" w:sz="2" w:space="0" w:color="000001"/>
+              <w:right w:val="single" w:sz="2" w:space="0" w:color="000001"/>
+              <w:insideH w:val="single" w:sz="2" w:space="0" w:color="000001"/>
+              <w:insideV w:val="single" w:sz="2" w:space="0" w:color="000001"/>
             </w:tcBorders>
             <w:shd w:fill="auto" w:val="clear"/>
             <w:tcMar>
-              <w:left w:w="54" w:type="dxa"/>
+              <w:left w:w="51" w:type="dxa"/>
             </w:tcMar>
           </w:tcPr>
           <w:p>
@@ -2209,11 +2287,7 @@
               <w:spacing w:lineRule="auto" w:line="240" w:before="0" w:after="0"/>
               <w:ind w:left="0" w:right="0" w:hanging="0"/>
               <w:jc w:val="right"/>
-              <w:rPr>
-                <w:rFonts w:ascii="Liberation Mono" w:hAnsi="Liberation Mono"/>
-                <w:sz w:val="20"/>
-                <w:szCs w:val="20"/>
-              </w:rPr>
+              <w:rPr/>
             </w:pPr>
             <w:r>
               <w:rPr>
@@ -2227,7 +2301,21 @@
                 <w:sz w:val="20"/>
                 <w:szCs w:val="20"/>
               </w:rPr>
-              <w:t>50 сек.</w:t>
+              <w:t>6</w:t>
+            </w:r>
+            <w:r>
+              <w:rPr>
+                <w:rFonts w:ascii="Liberation Mono" w:hAnsi="Liberation Mono"/>
+                <w:b w:val="false"/>
+                <w:i w:val="false"/>
+                <w:caps w:val="false"/>
+                <w:smallCaps w:val="false"/>
+                <w:color w:val="24292E"/>
+                <w:spacing w:val="0"/>
+                <w:sz w:val="20"/>
+                <w:szCs w:val="20"/>
+              </w:rPr>
+              <w:t>0 сек.</w:t>
             </w:r>
           </w:p>
         </w:tc>
@@ -2235,13 +2323,16 @@
           <w:tcPr>
             <w:tcW w:w="1635" w:type="dxa"/>
             <w:tcBorders>
-              <w:left w:val="single" w:sz="2" w:space="0" w:color="000000"/>
-              <w:bottom w:val="single" w:sz="2" w:space="0" w:color="000000"/>
-              <w:insideH w:val="single" w:sz="2" w:space="0" w:color="000000"/>
+              <w:top w:val="single" w:sz="2" w:space="0" w:color="000001"/>
+              <w:left w:val="single" w:sz="2" w:space="0" w:color="000001"/>
+              <w:bottom w:val="single" w:sz="2" w:space="0" w:color="000001"/>
+              <w:right w:val="single" w:sz="2" w:space="0" w:color="000001"/>
+              <w:insideH w:val="single" w:sz="2" w:space="0" w:color="000001"/>
+              <w:insideV w:val="single" w:sz="2" w:space="0" w:color="000001"/>
             </w:tcBorders>
             <w:shd w:fill="auto" w:val="clear"/>
             <w:tcMar>
-              <w:left w:w="54" w:type="dxa"/>
+              <w:left w:w="51" w:type="dxa"/>
             </w:tcMar>
           </w:tcPr>
           <w:p>
@@ -2252,11 +2343,7 @@
               <w:spacing w:lineRule="auto" w:line="240" w:before="0" w:after="0"/>
               <w:ind w:left="0" w:right="0" w:hanging="0"/>
               <w:jc w:val="right"/>
-              <w:rPr>
-                <w:rFonts w:ascii="Liberation Mono" w:hAnsi="Liberation Mono"/>
-                <w:sz w:val="20"/>
-                <w:szCs w:val="20"/>
-              </w:rPr>
+              <w:rPr/>
             </w:pPr>
             <w:r>
               <w:rPr>
@@ -2270,7 +2357,21 @@
                 <w:sz w:val="20"/>
                 <w:szCs w:val="20"/>
               </w:rPr>
-              <w:t>200 msg/s</w:t>
+              <w:t>165</w:t>
+            </w:r>
+            <w:r>
+              <w:rPr>
+                <w:rFonts w:ascii="Liberation Mono" w:hAnsi="Liberation Mono"/>
+                <w:b w:val="false"/>
+                <w:i w:val="false"/>
+                <w:caps w:val="false"/>
+                <w:smallCaps w:val="false"/>
+                <w:color w:val="24292E"/>
+                <w:spacing w:val="0"/>
+                <w:sz w:val="20"/>
+                <w:szCs w:val="20"/>
+              </w:rPr>
+              <w:t xml:space="preserve"> msg/s</w:t>
             </w:r>
           </w:p>
         </w:tc>
@@ -2278,13 +2379,16 @@
           <w:tcPr>
             <w:tcW w:w="1590" w:type="dxa"/>
             <w:tcBorders>
-              <w:left w:val="single" w:sz="2" w:space="0" w:color="000000"/>
-              <w:bottom w:val="single" w:sz="2" w:space="0" w:color="000000"/>
-              <w:insideH w:val="single" w:sz="2" w:space="0" w:color="000000"/>
+              <w:top w:val="single" w:sz="2" w:space="0" w:color="000001"/>
+              <w:left w:val="single" w:sz="2" w:space="0" w:color="000001"/>
+              <w:bottom w:val="single" w:sz="2" w:space="0" w:color="000001"/>
+              <w:right w:val="single" w:sz="2" w:space="0" w:color="000001"/>
+              <w:insideH w:val="single" w:sz="2" w:space="0" w:color="000001"/>
+              <w:insideV w:val="single" w:sz="2" w:space="0" w:color="000001"/>
             </w:tcBorders>
             <w:shd w:fill="auto" w:val="clear"/>
             <w:tcMar>
-              <w:left w:w="54" w:type="dxa"/>
+              <w:left w:w="51" w:type="dxa"/>
             </w:tcMar>
           </w:tcPr>
           <w:p>
@@ -2295,11 +2399,7 @@
               <w:spacing w:lineRule="auto" w:line="240" w:before="0" w:after="0"/>
               <w:ind w:left="0" w:right="0" w:hanging="0"/>
               <w:jc w:val="right"/>
-              <w:rPr>
-                <w:rFonts w:ascii="Liberation Mono" w:hAnsi="Liberation Mono"/>
-                <w:sz w:val="20"/>
-                <w:szCs w:val="20"/>
-              </w:rPr>
+              <w:rPr/>
             </w:pPr>
             <w:r>
               <w:rPr>
@@ -2313,23 +2413,38 @@
                 <w:sz w:val="20"/>
                 <w:szCs w:val="20"/>
               </w:rPr>
-              <w:t>23 Mb/s</w:t>
+              <w:t>17</w:t>
+            </w:r>
+            <w:r>
+              <w:rPr>
+                <w:rFonts w:ascii="Liberation Mono" w:hAnsi="Liberation Mono"/>
+                <w:b w:val="false"/>
+                <w:i w:val="false"/>
+                <w:caps w:val="false"/>
+                <w:smallCaps w:val="false"/>
+                <w:color w:val="24292E"/>
+                <w:spacing w:val="0"/>
+                <w:sz w:val="20"/>
+                <w:szCs w:val="20"/>
+              </w:rPr>
+              <w:t xml:space="preserve"> Mb/s</w:t>
             </w:r>
           </w:p>
         </w:tc>
         <w:tc>
           <w:tcPr>
-            <w:tcW w:w="2220" w:type="dxa"/>
+            <w:tcW w:w="2221" w:type="dxa"/>
             <w:tcBorders>
-              <w:left w:val="single" w:sz="2" w:space="0" w:color="000000"/>
-              <w:bottom w:val="single" w:sz="2" w:space="0" w:color="000000"/>
-              <w:right w:val="single" w:sz="2" w:space="0" w:color="000000"/>
-              <w:insideH w:val="single" w:sz="2" w:space="0" w:color="000000"/>
-              <w:insideV w:val="single" w:sz="2" w:space="0" w:color="000000"/>
+              <w:top w:val="single" w:sz="2" w:space="0" w:color="000001"/>
+              <w:left w:val="single" w:sz="2" w:space="0" w:color="000001"/>
+              <w:bottom w:val="single" w:sz="2" w:space="0" w:color="000001"/>
+              <w:right w:val="single" w:sz="2" w:space="0" w:color="000001"/>
+              <w:insideH w:val="single" w:sz="2" w:space="0" w:color="000001"/>
+              <w:insideV w:val="single" w:sz="2" w:space="0" w:color="000001"/>
             </w:tcBorders>
             <w:shd w:fill="auto" w:val="clear"/>
             <w:tcMar>
-              <w:left w:w="54" w:type="dxa"/>
+              <w:left w:w="51" w:type="dxa"/>
             </w:tcMar>
           </w:tcPr>
           <w:p>
@@ -2340,11 +2455,7 @@
               <w:spacing w:lineRule="auto" w:line="240" w:before="0" w:after="0"/>
               <w:ind w:left="0" w:right="0" w:hanging="0"/>
               <w:jc w:val="right"/>
-              <w:rPr>
-                <w:rFonts w:ascii="Liberation Mono" w:hAnsi="Liberation Mono"/>
-                <w:sz w:val="20"/>
-                <w:szCs w:val="20"/>
-              </w:rPr>
+              <w:rPr/>
             </w:pPr>
             <w:r>
               <w:rPr>
@@ -2358,7 +2469,7 @@
                 <w:sz w:val="20"/>
                 <w:szCs w:val="20"/>
               </w:rPr>
-              <w:t xml:space="preserve">20 000 </w:t>
+              <w:t>16</w:t>
             </w:r>
             <w:r>
               <w:rPr>
@@ -2372,7 +2483,7 @@
                 <w:sz w:val="20"/>
                 <w:szCs w:val="20"/>
               </w:rPr>
-              <w:t>шт/</w:t>
+              <w:t xml:space="preserve"> </w:t>
             </w:r>
             <w:r>
               <w:rPr>
@@ -2385,9 +2496,195 @@
                 <w:spacing w:val="0"/>
                 <w:sz w:val="20"/>
                 <w:szCs w:val="20"/>
+              </w:rPr>
+              <w:t>5</w:t>
+            </w:r>
+            <w:r>
+              <w:rPr>
+                <w:rFonts w:ascii="Liberation Mono" w:hAnsi="Liberation Mono"/>
+                <w:b w:val="false"/>
+                <w:i w:val="false"/>
+                <w:caps w:val="false"/>
+                <w:smallCaps w:val="false"/>
+                <w:color w:val="24292E"/>
+                <w:spacing w:val="0"/>
+                <w:sz w:val="20"/>
+                <w:szCs w:val="20"/>
+              </w:rPr>
+              <w:t>00 шт/</w:t>
+            </w:r>
+            <w:r>
+              <w:rPr>
+                <w:rFonts w:ascii="Liberation Mono" w:hAnsi="Liberation Mono"/>
+                <w:b w:val="false"/>
+                <w:i w:val="false"/>
+                <w:caps w:val="false"/>
+                <w:smallCaps w:val="false"/>
+                <w:color w:val="24292E"/>
+                <w:spacing w:val="0"/>
+                <w:sz w:val="20"/>
+                <w:szCs w:val="20"/>
                 <w:lang w:val="ru-RU"/>
               </w:rPr>
               <w:t>сек</w:t>
+            </w:r>
+          </w:p>
+        </w:tc>
+      </w:tr>
+    </w:tbl>
+    <w:p>
+      <w:pPr>
+        <w:pStyle w:val="Normal"/>
+        <w:widowControl/>
+        <w:bidi w:val="0"/>
+        <w:spacing w:lineRule="auto" w:line="240" w:before="0" w:after="0"/>
+        <w:ind w:left="0" w:right="0" w:hanging="0"/>
+        <w:jc w:val="left"/>
+        <w:rPr>
+          <w:rFonts w:ascii="Liberation Mono" w:hAnsi="Liberation Mono"/>
+          <w:b w:val="false"/>
+          <w:b w:val="false"/>
+          <w:i w:val="false"/>
+          <w:i w:val="false"/>
+          <w:caps w:val="false"/>
+          <w:smallCaps w:val="false"/>
+          <w:color w:val="24292E"/>
+          <w:spacing w:val="0"/>
+          <w:sz w:val="20"/>
+          <w:szCs w:val="20"/>
+        </w:rPr>
+      </w:pPr>
+      <w:r>
+        <w:rPr>
+          <w:rFonts w:ascii="Liberation Mono" w:hAnsi="Liberation Mono"/>
+          <w:b w:val="false"/>
+          <w:i w:val="false"/>
+          <w:caps w:val="false"/>
+          <w:smallCaps w:val="false"/>
+          <w:color w:val="24292E"/>
+          <w:spacing w:val="0"/>
+          <w:sz w:val="20"/>
+          <w:szCs w:val="20"/>
+        </w:rPr>
+      </w:r>
+    </w:p>
+    <w:tbl>
+      <w:tblPr>
+        <w:tblW w:w="9645" w:type="dxa"/>
+        <w:jc w:val="left"/>
+        <w:tblInd w:w="0" w:type="dxa"/>
+        <w:tblBorders>
+          <w:top w:val="single" w:sz="2" w:space="0" w:color="000001"/>
+          <w:left w:val="single" w:sz="2" w:space="0" w:color="000001"/>
+          <w:bottom w:val="single" w:sz="2" w:space="0" w:color="000001"/>
+          <w:right w:val="single" w:sz="2" w:space="0" w:color="000001"/>
+          <w:insideH w:val="single" w:sz="2" w:space="0" w:color="000001"/>
+          <w:insideV w:val="single" w:sz="2" w:space="0" w:color="000001"/>
+        </w:tblBorders>
+        <w:tblCellMar>
+          <w:top w:w="55" w:type="dxa"/>
+          <w:left w:w="51" w:type="dxa"/>
+          <w:bottom w:w="55" w:type="dxa"/>
+          <w:right w:w="55" w:type="dxa"/>
+        </w:tblCellMar>
+      </w:tblPr>
+      <w:tblGrid>
+        <w:gridCol w:w="2669"/>
+        <w:gridCol w:w="1530"/>
+        <w:gridCol w:w="1635"/>
+        <w:gridCol w:w="1590"/>
+        <w:gridCol w:w="2221"/>
+      </w:tblGrid>
+      <w:tr>
+        <w:trPr/>
+        <w:tc>
+          <w:tcPr>
+            <w:tcW w:w="9645" w:type="dxa"/>
+            <w:gridSpan w:val="5"/>
+            <w:tcBorders>
+              <w:top w:val="single" w:sz="2" w:space="0" w:color="000001"/>
+              <w:left w:val="single" w:sz="2" w:space="0" w:color="000001"/>
+              <w:bottom w:val="single" w:sz="2" w:space="0" w:color="000001"/>
+              <w:right w:val="single" w:sz="2" w:space="0" w:color="000001"/>
+              <w:insideH w:val="single" w:sz="2" w:space="0" w:color="000001"/>
+              <w:insideV w:val="single" w:sz="2" w:space="0" w:color="000001"/>
+            </w:tcBorders>
+            <w:shd w:fill="auto" w:val="clear"/>
+            <w:tcMar>
+              <w:left w:w="51" w:type="dxa"/>
+            </w:tcMar>
+          </w:tcPr>
+          <w:p>
+            <w:pPr>
+              <w:pStyle w:val="Style16"/>
+              <w:widowControl/>
+              <w:bidi w:val="0"/>
+              <w:spacing w:lineRule="auto" w:line="240" w:before="0" w:after="0"/>
+              <w:ind w:left="0" w:right="0" w:hanging="0"/>
+              <w:jc w:val="center"/>
+              <w:rPr/>
+            </w:pPr>
+            <w:r>
+              <w:rPr>
+                <w:rFonts w:ascii="Liberation Mono" w:hAnsi="Liberation Mono"/>
+                <w:b/>
+                <w:bCs/>
+                <w:i w:val="false"/>
+                <w:caps w:val="false"/>
+                <w:smallCaps w:val="false"/>
+                <w:color w:val="24292E"/>
+                <w:spacing w:val="0"/>
+                <w:sz w:val="22"/>
+                <w:szCs w:val="22"/>
+              </w:rPr>
+              <w:t xml:space="preserve">Получение </w:t>
+            </w:r>
+            <w:r>
+              <w:rPr>
+                <w:rFonts w:ascii="Liberation Mono" w:hAnsi="Liberation Mono"/>
+                <w:b/>
+                <w:bCs/>
+                <w:i w:val="false"/>
+                <w:caps w:val="false"/>
+                <w:smallCaps w:val="false"/>
+                <w:color w:val="24292E"/>
+                <w:spacing w:val="0"/>
+                <w:sz w:val="22"/>
+                <w:szCs w:val="22"/>
+                <w:lang w:val="en-US"/>
+              </w:rPr>
+              <w:t xml:space="preserve">10 000 </w:t>
+            </w:r>
+            <w:r>
+              <w:rPr>
+                <w:rFonts w:ascii="Liberation Mono" w:hAnsi="Liberation Mono"/>
+                <w:b/>
+                <w:bCs/>
+                <w:i w:val="false"/>
+                <w:caps w:val="false"/>
+                <w:smallCaps w:val="false"/>
+                <w:color w:val="24292E"/>
+                <w:spacing w:val="0"/>
+                <w:sz w:val="22"/>
+                <w:szCs w:val="22"/>
+              </w:rPr>
+              <w:t xml:space="preserve">сообщений из 1С </w:t>
+            </w:r>
+            <w:r>
+              <w:rPr>
+                <w:rFonts w:ascii="Liberation Mono" w:hAnsi="Liberation Mono"/>
+                <w:b/>
+                <w:bCs/>
+                <w:i w:val="false"/>
+                <w:caps w:val="false"/>
+                <w:smallCaps w:val="false"/>
+                <w:color w:val="24292E"/>
+                <w:spacing w:val="0"/>
+                <w:sz w:val="22"/>
+                <w:szCs w:val="22"/>
+                <w:lang w:val="ru-RU"/>
+              </w:rPr>
+              <w:t>обработкой на сервере</w:t>
             </w:r>
           </w:p>
         </w:tc>
@@ -2396,42 +2693,76 @@
         <w:trPr/>
         <w:tc>
           <w:tcPr>
-            <w:tcW w:w="2670" w:type="dxa"/>
+            <w:tcW w:w="2669" w:type="dxa"/>
             <w:tcBorders>
-              <w:left w:val="single" w:sz="2" w:space="0" w:color="000000"/>
-              <w:bottom w:val="single" w:sz="2" w:space="0" w:color="000000"/>
-              <w:insideH w:val="single" w:sz="2" w:space="0" w:color="000000"/>
+              <w:top w:val="single" w:sz="2" w:space="0" w:color="000001"/>
+              <w:left w:val="single" w:sz="2" w:space="0" w:color="000001"/>
+              <w:bottom w:val="single" w:sz="2" w:space="0" w:color="000001"/>
+              <w:right w:val="single" w:sz="2" w:space="0" w:color="000001"/>
+              <w:insideH w:val="single" w:sz="2" w:space="0" w:color="000001"/>
+              <w:insideV w:val="single" w:sz="2" w:space="0" w:color="000001"/>
             </w:tcBorders>
             <w:shd w:fill="auto" w:val="clear"/>
             <w:tcMar>
-              <w:left w:w="54" w:type="dxa"/>
+              <w:left w:w="51" w:type="dxa"/>
             </w:tcMar>
           </w:tcPr>
           <w:p>
             <w:pPr>
               <w:pStyle w:val="Style21"/>
-              <w:jc w:val="right"/>
-              <w:rPr>
-                <w:rFonts w:ascii="Liberation Mono" w:hAnsi="Liberation Mono"/>
-                <w:sz w:val="20"/>
-                <w:szCs w:val="20"/>
-              </w:rPr>
-            </w:pPr>
-            <w:r>
-              <w:rPr>
-                <w:rFonts w:ascii="Liberation Mono" w:hAnsi="Liberation Mono"/>
-                <w:sz w:val="20"/>
-                <w:szCs w:val="20"/>
-              </w:rPr>
-              <w:t>10 шт/тр</w:t>
-            </w:r>
-            <w:r>
-              <w:rPr>
-                <w:rFonts w:ascii="Liberation Mono" w:hAnsi="Liberation Mono"/>
-                <w:sz w:val="20"/>
-                <w:szCs w:val="20"/>
-              </w:rPr>
-              <w:t>ан</w:t>
+              <w:jc w:val="center"/>
+              <w:rPr>
+                <w:rFonts w:ascii="Liberation Mono" w:hAnsi="Liberation Mono"/>
+                <w:sz w:val="20"/>
+                <w:szCs w:val="20"/>
+              </w:rPr>
+            </w:pPr>
+            <w:r>
+              <w:rPr>
+                <w:rFonts w:ascii="Liberation Mono" w:hAnsi="Liberation Mono"/>
+                <w:b w:val="false"/>
+                <w:i w:val="false"/>
+                <w:caps w:val="false"/>
+                <w:smallCaps w:val="false"/>
+                <w:color w:val="24292E"/>
+                <w:spacing w:val="0"/>
+                <w:sz w:val="20"/>
+                <w:szCs w:val="20"/>
+              </w:rPr>
+              <w:t>Количество сообщений</w:t>
+            </w:r>
+          </w:p>
+          <w:p>
+            <w:pPr>
+              <w:pStyle w:val="Style21"/>
+              <w:jc w:val="center"/>
+              <w:rPr>
+                <w:rFonts w:ascii="Liberation Mono" w:hAnsi="Liberation Mono"/>
+                <w:sz w:val="20"/>
+                <w:szCs w:val="20"/>
+              </w:rPr>
+            </w:pPr>
+            <w:r>
+              <w:rPr>
+                <w:rFonts w:ascii="Liberation Mono" w:hAnsi="Liberation Mono"/>
+                <w:b w:val="false"/>
+                <w:i w:val="false"/>
+                <w:caps w:val="false"/>
+                <w:smallCaps w:val="false"/>
+                <w:color w:val="24292E"/>
+                <w:spacing w:val="0"/>
+                <w:sz w:val="20"/>
+                <w:szCs w:val="20"/>
+              </w:rPr>
+              <w:t xml:space="preserve">в 1 транзакции чтения </w:t>
+            </w:r>
+            <w:r>
+              <w:rPr>
+                <w:rFonts w:ascii="Liberation Mono" w:hAnsi="Liberation Mono"/>
+                <w:sz w:val="20"/>
+                <w:szCs w:val="20"/>
+              </w:rPr>
+              <w:t xml:space="preserve"> </w:t>
             </w:r>
           </w:p>
         </w:tc>
@@ -2439,13 +2770,362 @@
           <w:tcPr>
             <w:tcW w:w="1530" w:type="dxa"/>
             <w:tcBorders>
-              <w:left w:val="single" w:sz="2" w:space="0" w:color="000000"/>
-              <w:bottom w:val="single" w:sz="2" w:space="0" w:color="000000"/>
-              <w:insideH w:val="single" w:sz="2" w:space="0" w:color="000000"/>
+              <w:top w:val="single" w:sz="2" w:space="0" w:color="000001"/>
+              <w:left w:val="single" w:sz="2" w:space="0" w:color="000001"/>
+              <w:bottom w:val="single" w:sz="2" w:space="0" w:color="000001"/>
+              <w:right w:val="single" w:sz="2" w:space="0" w:color="000001"/>
+              <w:insideH w:val="single" w:sz="2" w:space="0" w:color="000001"/>
+              <w:insideV w:val="single" w:sz="2" w:space="0" w:color="000001"/>
             </w:tcBorders>
             <w:shd w:fill="auto" w:val="clear"/>
             <w:tcMar>
-              <w:left w:w="54" w:type="dxa"/>
+              <w:left w:w="51" w:type="dxa"/>
+            </w:tcMar>
+          </w:tcPr>
+          <w:p>
+            <w:pPr>
+              <w:pStyle w:val="Style21"/>
+              <w:jc w:val="center"/>
+              <w:rPr>
+                <w:rFonts w:ascii="Liberation Mono" w:hAnsi="Liberation Mono"/>
+                <w:sz w:val="20"/>
+                <w:szCs w:val="20"/>
+              </w:rPr>
+            </w:pPr>
+            <w:r>
+              <w:rPr>
+                <w:rFonts w:ascii="Liberation Mono" w:hAnsi="Liberation Mono"/>
+                <w:b w:val="false"/>
+                <w:i w:val="false"/>
+                <w:caps w:val="false"/>
+                <w:smallCaps w:val="false"/>
+                <w:color w:val="24292E"/>
+                <w:spacing w:val="0"/>
+                <w:sz w:val="20"/>
+                <w:szCs w:val="20"/>
+              </w:rPr>
+              <w:t>Общее время</w:t>
+            </w:r>
+          </w:p>
+          <w:p>
+            <w:pPr>
+              <w:pStyle w:val="Style21"/>
+              <w:jc w:val="center"/>
+              <w:rPr>
+                <w:rFonts w:ascii="Liberation Mono" w:hAnsi="Liberation Mono"/>
+                <w:sz w:val="20"/>
+                <w:szCs w:val="20"/>
+              </w:rPr>
+            </w:pPr>
+            <w:r>
+              <w:rPr>
+                <w:rFonts w:ascii="Liberation Mono" w:hAnsi="Liberation Mono"/>
+                <w:b w:val="false"/>
+                <w:i w:val="false"/>
+                <w:caps w:val="false"/>
+                <w:smallCaps w:val="false"/>
+                <w:color w:val="24292E"/>
+                <w:spacing w:val="0"/>
+                <w:sz w:val="20"/>
+                <w:szCs w:val="20"/>
+              </w:rPr>
+              <w:t>(сек.)</w:t>
+            </w:r>
+          </w:p>
+        </w:tc>
+        <w:tc>
+          <w:tcPr>
+            <w:tcW w:w="1635" w:type="dxa"/>
+            <w:tcBorders>
+              <w:top w:val="single" w:sz="2" w:space="0" w:color="000001"/>
+              <w:left w:val="single" w:sz="2" w:space="0" w:color="000001"/>
+              <w:bottom w:val="single" w:sz="2" w:space="0" w:color="000001"/>
+              <w:right w:val="single" w:sz="2" w:space="0" w:color="000001"/>
+              <w:insideH w:val="single" w:sz="2" w:space="0" w:color="000001"/>
+              <w:insideV w:val="single" w:sz="2" w:space="0" w:color="000001"/>
+            </w:tcBorders>
+            <w:shd w:fill="auto" w:val="clear"/>
+            <w:tcMar>
+              <w:left w:w="51" w:type="dxa"/>
+            </w:tcMar>
+          </w:tcPr>
+          <w:p>
+            <w:pPr>
+              <w:pStyle w:val="Style21"/>
+              <w:jc w:val="center"/>
+              <w:rPr>
+                <w:rFonts w:ascii="Liberation Mono" w:hAnsi="Liberation Mono"/>
+                <w:sz w:val="20"/>
+                <w:szCs w:val="20"/>
+              </w:rPr>
+            </w:pPr>
+            <w:r>
+              <w:rPr>
+                <w:rFonts w:ascii="Liberation Mono" w:hAnsi="Liberation Mono"/>
+                <w:b w:val="false"/>
+                <w:i w:val="false"/>
+                <w:caps w:val="false"/>
+                <w:smallCaps w:val="false"/>
+                <w:color w:val="24292E"/>
+                <w:spacing w:val="0"/>
+                <w:sz w:val="20"/>
+                <w:szCs w:val="20"/>
+              </w:rPr>
+              <w:t>Количество</w:t>
+            </w:r>
+          </w:p>
+          <w:p>
+            <w:pPr>
+              <w:pStyle w:val="Style21"/>
+              <w:jc w:val="center"/>
+              <w:rPr>
+                <w:rFonts w:ascii="Liberation Mono" w:hAnsi="Liberation Mono"/>
+                <w:sz w:val="20"/>
+                <w:szCs w:val="20"/>
+              </w:rPr>
+            </w:pPr>
+            <w:r>
+              <w:rPr>
+                <w:rFonts w:ascii="Liberation Mono" w:hAnsi="Liberation Mono"/>
+                <w:b w:val="false"/>
+                <w:i w:val="false"/>
+                <w:caps w:val="false"/>
+                <w:smallCaps w:val="false"/>
+                <w:color w:val="24292E"/>
+                <w:spacing w:val="0"/>
+                <w:sz w:val="20"/>
+                <w:szCs w:val="20"/>
+              </w:rPr>
+              <w:t>сообщений</w:t>
+            </w:r>
+          </w:p>
+          <w:p>
+            <w:pPr>
+              <w:pStyle w:val="Style21"/>
+              <w:jc w:val="center"/>
+              <w:rPr>
+                <w:rFonts w:ascii="Liberation Mono" w:hAnsi="Liberation Mono"/>
+                <w:sz w:val="20"/>
+                <w:szCs w:val="20"/>
+              </w:rPr>
+            </w:pPr>
+            <w:r>
+              <w:rPr>
+                <w:rFonts w:ascii="Liberation Mono" w:hAnsi="Liberation Mono"/>
+                <w:b w:val="false"/>
+                <w:i w:val="false"/>
+                <w:caps w:val="false"/>
+                <w:smallCaps w:val="false"/>
+                <w:color w:val="24292E"/>
+                <w:spacing w:val="0"/>
+                <w:sz w:val="20"/>
+                <w:szCs w:val="20"/>
+              </w:rPr>
+              <w:t>в секунду</w:t>
+            </w:r>
+          </w:p>
+        </w:tc>
+        <w:tc>
+          <w:tcPr>
+            <w:tcW w:w="1590" w:type="dxa"/>
+            <w:tcBorders>
+              <w:top w:val="single" w:sz="2" w:space="0" w:color="000001"/>
+              <w:left w:val="single" w:sz="2" w:space="0" w:color="000001"/>
+              <w:bottom w:val="single" w:sz="2" w:space="0" w:color="000001"/>
+              <w:right w:val="single" w:sz="2" w:space="0" w:color="000001"/>
+              <w:insideH w:val="single" w:sz="2" w:space="0" w:color="000001"/>
+              <w:insideV w:val="single" w:sz="2" w:space="0" w:color="000001"/>
+            </w:tcBorders>
+            <w:shd w:fill="auto" w:val="clear"/>
+            <w:tcMar>
+              <w:left w:w="51" w:type="dxa"/>
+            </w:tcMar>
+          </w:tcPr>
+          <w:p>
+            <w:pPr>
+              <w:pStyle w:val="Style21"/>
+              <w:jc w:val="center"/>
+              <w:rPr>
+                <w:rFonts w:ascii="Liberation Mono" w:hAnsi="Liberation Mono"/>
+                <w:sz w:val="20"/>
+                <w:szCs w:val="20"/>
+              </w:rPr>
+            </w:pPr>
+            <w:r>
+              <w:rPr>
+                <w:rFonts w:ascii="Liberation Mono" w:hAnsi="Liberation Mono"/>
+                <w:sz w:val="20"/>
+                <w:szCs w:val="20"/>
+              </w:rPr>
+              <w:t>Количество</w:t>
+            </w:r>
+          </w:p>
+          <w:p>
+            <w:pPr>
+              <w:pStyle w:val="Style21"/>
+              <w:jc w:val="center"/>
+              <w:rPr>
+                <w:rFonts w:ascii="Liberation Mono" w:hAnsi="Liberation Mono"/>
+                <w:sz w:val="20"/>
+                <w:szCs w:val="20"/>
+              </w:rPr>
+            </w:pPr>
+            <w:r>
+              <w:rPr>
+                <w:rFonts w:ascii="Liberation Mono" w:hAnsi="Liberation Mono"/>
+                <w:sz w:val="20"/>
+                <w:szCs w:val="20"/>
+              </w:rPr>
+              <w:t>данных</w:t>
+            </w:r>
+          </w:p>
+          <w:p>
+            <w:pPr>
+              <w:pStyle w:val="Style21"/>
+              <w:jc w:val="center"/>
+              <w:rPr>
+                <w:rFonts w:ascii="Liberation Mono" w:hAnsi="Liberation Mono"/>
+                <w:sz w:val="20"/>
+                <w:szCs w:val="20"/>
+              </w:rPr>
+            </w:pPr>
+            <w:r>
+              <w:rPr>
+                <w:rFonts w:ascii="Liberation Mono" w:hAnsi="Liberation Mono"/>
+                <w:sz w:val="20"/>
+                <w:szCs w:val="20"/>
+              </w:rPr>
+              <w:t>в секунду</w:t>
+            </w:r>
+          </w:p>
+        </w:tc>
+        <w:tc>
+          <w:tcPr>
+            <w:tcW w:w="2221" w:type="dxa"/>
+            <w:tcBorders>
+              <w:top w:val="single" w:sz="2" w:space="0" w:color="000001"/>
+              <w:left w:val="single" w:sz="2" w:space="0" w:color="000001"/>
+              <w:bottom w:val="single" w:sz="2" w:space="0" w:color="000001"/>
+              <w:right w:val="single" w:sz="2" w:space="0" w:color="000001"/>
+              <w:insideH w:val="single" w:sz="2" w:space="0" w:color="000001"/>
+              <w:insideV w:val="single" w:sz="2" w:space="0" w:color="000001"/>
+            </w:tcBorders>
+            <w:shd w:fill="auto" w:val="clear"/>
+            <w:tcMar>
+              <w:left w:w="51" w:type="dxa"/>
+            </w:tcMar>
+          </w:tcPr>
+          <w:p>
+            <w:pPr>
+              <w:pStyle w:val="Style21"/>
+              <w:jc w:val="center"/>
+              <w:rPr>
+                <w:rFonts w:ascii="Liberation Mono" w:hAnsi="Liberation Mono"/>
+                <w:sz w:val="20"/>
+                <w:szCs w:val="20"/>
+              </w:rPr>
+            </w:pPr>
+            <w:r>
+              <w:rPr>
+                <w:rFonts w:ascii="Liberation Mono" w:hAnsi="Liberation Mono"/>
+                <w:sz w:val="20"/>
+                <w:szCs w:val="20"/>
+              </w:rPr>
+              <w:t>Количество</w:t>
+            </w:r>
+          </w:p>
+          <w:p>
+            <w:pPr>
+              <w:pStyle w:val="Style21"/>
+              <w:jc w:val="center"/>
+              <w:rPr>
+                <w:rFonts w:ascii="Liberation Mono" w:hAnsi="Liberation Mono"/>
+                <w:sz w:val="20"/>
+                <w:szCs w:val="20"/>
+              </w:rPr>
+            </w:pPr>
+            <w:r>
+              <w:rPr>
+                <w:rFonts w:ascii="Liberation Mono" w:hAnsi="Liberation Mono"/>
+                <w:sz w:val="20"/>
+                <w:szCs w:val="20"/>
+              </w:rPr>
+              <w:t>позиций цен</w:t>
+            </w:r>
+          </w:p>
+          <w:p>
+            <w:pPr>
+              <w:pStyle w:val="Style21"/>
+              <w:jc w:val="center"/>
+              <w:rPr>
+                <w:rFonts w:ascii="Liberation Mono" w:hAnsi="Liberation Mono"/>
+                <w:sz w:val="20"/>
+                <w:szCs w:val="20"/>
+              </w:rPr>
+            </w:pPr>
+            <w:r>
+              <w:rPr>
+                <w:rFonts w:ascii="Liberation Mono" w:hAnsi="Liberation Mono"/>
+                <w:sz w:val="20"/>
+                <w:szCs w:val="20"/>
+              </w:rPr>
+              <w:t>в секунду</w:t>
+            </w:r>
+          </w:p>
+        </w:tc>
+      </w:tr>
+      <w:tr>
+        <w:trPr/>
+        <w:tc>
+          <w:tcPr>
+            <w:tcW w:w="2669" w:type="dxa"/>
+            <w:tcBorders>
+              <w:top w:val="single" w:sz="2" w:space="0" w:color="000001"/>
+              <w:left w:val="single" w:sz="2" w:space="0" w:color="000001"/>
+              <w:bottom w:val="single" w:sz="2" w:space="0" w:color="000001"/>
+              <w:right w:val="single" w:sz="2" w:space="0" w:color="000001"/>
+              <w:insideH w:val="single" w:sz="2" w:space="0" w:color="000001"/>
+              <w:insideV w:val="single" w:sz="2" w:space="0" w:color="000001"/>
+            </w:tcBorders>
+            <w:shd w:fill="auto" w:val="clear"/>
+            <w:tcMar>
+              <w:left w:w="51" w:type="dxa"/>
+            </w:tcMar>
+          </w:tcPr>
+          <w:p>
+            <w:pPr>
+              <w:pStyle w:val="Style21"/>
+              <w:jc w:val="right"/>
+              <w:rPr>
+                <w:rFonts w:ascii="Liberation Mono" w:hAnsi="Liberation Mono"/>
+                <w:sz w:val="20"/>
+                <w:szCs w:val="20"/>
+              </w:rPr>
+            </w:pPr>
+            <w:r>
+              <w:rPr>
+                <w:rFonts w:ascii="Liberation Mono" w:hAnsi="Liberation Mono"/>
+                <w:sz w:val="20"/>
+                <w:szCs w:val="20"/>
+              </w:rPr>
+              <w:t>1 шт/тран</w:t>
+            </w:r>
+          </w:p>
+        </w:tc>
+        <w:tc>
+          <w:tcPr>
+            <w:tcW w:w="1530" w:type="dxa"/>
+            <w:tcBorders>
+              <w:top w:val="single" w:sz="2" w:space="0" w:color="000001"/>
+              <w:left w:val="single" w:sz="2" w:space="0" w:color="000001"/>
+              <w:bottom w:val="single" w:sz="2" w:space="0" w:color="000001"/>
+              <w:right w:val="single" w:sz="2" w:space="0" w:color="000001"/>
+              <w:insideH w:val="single" w:sz="2" w:space="0" w:color="000001"/>
+              <w:insideV w:val="single" w:sz="2" w:space="0" w:color="000001"/>
+            </w:tcBorders>
+            <w:shd w:fill="auto" w:val="clear"/>
+            <w:tcMar>
+              <w:left w:w="51" w:type="dxa"/>
             </w:tcMar>
           </w:tcPr>
           <w:p>
@@ -2474,7 +3154,7 @@
                 <w:sz w:val="20"/>
                 <w:szCs w:val="20"/>
               </w:rPr>
-              <w:t>25 сек.</w:t>
+              <w:t>50 сек.</w:t>
             </w:r>
           </w:p>
         </w:tc>
@@ -2482,13 +3162,16 @@
           <w:tcPr>
             <w:tcW w:w="1635" w:type="dxa"/>
             <w:tcBorders>
-              <w:left w:val="single" w:sz="2" w:space="0" w:color="000000"/>
-              <w:bottom w:val="single" w:sz="2" w:space="0" w:color="000000"/>
-              <w:insideH w:val="single" w:sz="2" w:space="0" w:color="000000"/>
+              <w:top w:val="single" w:sz="2" w:space="0" w:color="000001"/>
+              <w:left w:val="single" w:sz="2" w:space="0" w:color="000001"/>
+              <w:bottom w:val="single" w:sz="2" w:space="0" w:color="000001"/>
+              <w:right w:val="single" w:sz="2" w:space="0" w:color="000001"/>
+              <w:insideH w:val="single" w:sz="2" w:space="0" w:color="000001"/>
+              <w:insideV w:val="single" w:sz="2" w:space="0" w:color="000001"/>
             </w:tcBorders>
             <w:shd w:fill="auto" w:val="clear"/>
             <w:tcMar>
-              <w:left w:w="54" w:type="dxa"/>
+              <w:left w:w="51" w:type="dxa"/>
             </w:tcMar>
           </w:tcPr>
           <w:p>
@@ -2517,7 +3200,7 @@
                 <w:sz w:val="20"/>
                 <w:szCs w:val="20"/>
               </w:rPr>
-              <w:t>400 msg/s</w:t>
+              <w:t>200 msg/s</w:t>
             </w:r>
           </w:p>
         </w:tc>
@@ -2525,13 +3208,16 @@
           <w:tcPr>
             <w:tcW w:w="1590" w:type="dxa"/>
             <w:tcBorders>
-              <w:left w:val="single" w:sz="2" w:space="0" w:color="000000"/>
-              <w:bottom w:val="single" w:sz="2" w:space="0" w:color="000000"/>
-              <w:insideH w:val="single" w:sz="2" w:space="0" w:color="000000"/>
+              <w:top w:val="single" w:sz="2" w:space="0" w:color="000001"/>
+              <w:left w:val="single" w:sz="2" w:space="0" w:color="000001"/>
+              <w:bottom w:val="single" w:sz="2" w:space="0" w:color="000001"/>
+              <w:right w:val="single" w:sz="2" w:space="0" w:color="000001"/>
+              <w:insideH w:val="single" w:sz="2" w:space="0" w:color="000001"/>
+              <w:insideV w:val="single" w:sz="2" w:space="0" w:color="000001"/>
             </w:tcBorders>
             <w:shd w:fill="auto" w:val="clear"/>
             <w:tcMar>
-              <w:left w:w="54" w:type="dxa"/>
+              <w:left w:w="51" w:type="dxa"/>
             </w:tcMar>
           </w:tcPr>
           <w:p>
@@ -2560,23 +3246,24 @@
                 <w:sz w:val="20"/>
                 <w:szCs w:val="20"/>
               </w:rPr>
-              <w:t>46 Mb/s</w:t>
+              <w:t>23 Mb/s</w:t>
             </w:r>
           </w:p>
         </w:tc>
         <w:tc>
           <w:tcPr>
-            <w:tcW w:w="2220" w:type="dxa"/>
+            <w:tcW w:w="2221" w:type="dxa"/>
             <w:tcBorders>
-              <w:left w:val="single" w:sz="2" w:space="0" w:color="000000"/>
-              <w:bottom w:val="single" w:sz="2" w:space="0" w:color="000000"/>
-              <w:right w:val="single" w:sz="2" w:space="0" w:color="000000"/>
-              <w:insideH w:val="single" w:sz="2" w:space="0" w:color="000000"/>
-              <w:insideV w:val="single" w:sz="2" w:space="0" w:color="000000"/>
+              <w:top w:val="single" w:sz="2" w:space="0" w:color="000001"/>
+              <w:left w:val="single" w:sz="2" w:space="0" w:color="000001"/>
+              <w:bottom w:val="single" w:sz="2" w:space="0" w:color="000001"/>
+              <w:right w:val="single" w:sz="2" w:space="0" w:color="000001"/>
+              <w:insideH w:val="single" w:sz="2" w:space="0" w:color="000001"/>
+              <w:insideV w:val="single" w:sz="2" w:space="0" w:color="000001"/>
             </w:tcBorders>
             <w:shd w:fill="auto" w:val="clear"/>
             <w:tcMar>
-              <w:left w:w="54" w:type="dxa"/>
+              <w:left w:w="51" w:type="dxa"/>
             </w:tcMar>
           </w:tcPr>
           <w:p>
@@ -2605,9 +3292,8 @@
                 <w:sz w:val="20"/>
                 <w:szCs w:val="20"/>
               </w:rPr>
-              <w:t xml:space="preserve">40 000 </w:t>
-            </w:r>
-            <w:bookmarkStart w:id="1" w:name="__DdeLink__141_3288672016"/>
+              <w:t>20 000 шт/</w:t>
+            </w:r>
             <w:r>
               <w:rPr>
                 <w:rFonts w:ascii="Liberation Mono" w:hAnsi="Liberation Mono"/>
@@ -2619,23 +3305,9 @@
                 <w:spacing w:val="0"/>
                 <w:sz w:val="20"/>
                 <w:szCs w:val="20"/>
-              </w:rPr>
-              <w:t>шт</w:t>
-            </w:r>
-            <w:bookmarkEnd w:id="1"/>
-            <w:r>
-              <w:rPr>
-                <w:rFonts w:ascii="Liberation Mono" w:hAnsi="Liberation Mono"/>
-                <w:b w:val="false"/>
-                <w:i w:val="false"/>
-                <w:caps w:val="false"/>
-                <w:smallCaps w:val="false"/>
-                <w:color w:val="24292E"/>
-                <w:spacing w:val="0"/>
-                <w:sz w:val="20"/>
-                <w:szCs w:val="20"/>
-              </w:rPr>
-              <w:t>/сек</w:t>
+                <w:lang w:val="ru-RU"/>
+              </w:rPr>
+              <w:t>сек</w:t>
             </w:r>
           </w:p>
         </w:tc>
@@ -2644,15 +3316,18 @@
         <w:trPr/>
         <w:tc>
           <w:tcPr>
-            <w:tcW w:w="2670" w:type="dxa"/>
+            <w:tcW w:w="2669" w:type="dxa"/>
             <w:tcBorders>
-              <w:left w:val="single" w:sz="2" w:space="0" w:color="000000"/>
-              <w:bottom w:val="single" w:sz="2" w:space="0" w:color="000000"/>
-              <w:insideH w:val="single" w:sz="2" w:space="0" w:color="000000"/>
+              <w:top w:val="single" w:sz="2" w:space="0" w:color="000001"/>
+              <w:left w:val="single" w:sz="2" w:space="0" w:color="000001"/>
+              <w:bottom w:val="single" w:sz="2" w:space="0" w:color="000001"/>
+              <w:right w:val="single" w:sz="2" w:space="0" w:color="000001"/>
+              <w:insideH w:val="single" w:sz="2" w:space="0" w:color="000001"/>
+              <w:insideV w:val="single" w:sz="2" w:space="0" w:color="000001"/>
             </w:tcBorders>
             <w:shd w:fill="auto" w:val="clear"/>
             <w:tcMar>
-              <w:left w:w="54" w:type="dxa"/>
+              <w:left w:w="51" w:type="dxa"/>
             </w:tcMar>
           </w:tcPr>
           <w:p>
@@ -2671,23 +3346,7 @@
                 <w:sz w:val="20"/>
                 <w:szCs w:val="20"/>
               </w:rPr>
-              <w:t>100 шт/тр</w:t>
-            </w:r>
-            <w:r>
-              <w:rPr>
-                <w:rFonts w:ascii="Liberation Mono" w:hAnsi="Liberation Mono"/>
-                <w:sz w:val="20"/>
-                <w:szCs w:val="20"/>
-              </w:rPr>
-              <w:t>а</w:t>
-            </w:r>
-            <w:r>
-              <w:rPr>
-                <w:rFonts w:ascii="Liberation Mono" w:hAnsi="Liberation Mono"/>
-                <w:sz w:val="20"/>
-                <w:szCs w:val="20"/>
-              </w:rPr>
-              <w:t>н</w:t>
+              <w:t>10 шт/тран</w:t>
             </w:r>
           </w:p>
         </w:tc>
@@ -2695,13 +3354,16 @@
           <w:tcPr>
             <w:tcW w:w="1530" w:type="dxa"/>
             <w:tcBorders>
-              <w:left w:val="single" w:sz="2" w:space="0" w:color="000000"/>
-              <w:bottom w:val="single" w:sz="2" w:space="0" w:color="000000"/>
-              <w:insideH w:val="single" w:sz="2" w:space="0" w:color="000000"/>
+              <w:top w:val="single" w:sz="2" w:space="0" w:color="000001"/>
+              <w:left w:val="single" w:sz="2" w:space="0" w:color="000001"/>
+              <w:bottom w:val="single" w:sz="2" w:space="0" w:color="000001"/>
+              <w:right w:val="single" w:sz="2" w:space="0" w:color="000001"/>
+              <w:insideH w:val="single" w:sz="2" w:space="0" w:color="000001"/>
+              <w:insideV w:val="single" w:sz="2" w:space="0" w:color="000001"/>
             </w:tcBorders>
             <w:shd w:fill="auto" w:val="clear"/>
             <w:tcMar>
-              <w:left w:w="54" w:type="dxa"/>
+              <w:left w:w="51" w:type="dxa"/>
             </w:tcMar>
           </w:tcPr>
           <w:p>
@@ -2730,7 +3392,7 @@
                 <w:sz w:val="20"/>
                 <w:szCs w:val="20"/>
               </w:rPr>
-              <w:t>20 сек.</w:t>
+              <w:t>25 сек.</w:t>
             </w:r>
           </w:p>
         </w:tc>
@@ -2738,13 +3400,16 @@
           <w:tcPr>
             <w:tcW w:w="1635" w:type="dxa"/>
             <w:tcBorders>
-              <w:left w:val="single" w:sz="2" w:space="0" w:color="000000"/>
-              <w:bottom w:val="single" w:sz="2" w:space="0" w:color="000000"/>
-              <w:insideH w:val="single" w:sz="2" w:space="0" w:color="000000"/>
+              <w:top w:val="single" w:sz="2" w:space="0" w:color="000001"/>
+              <w:left w:val="single" w:sz="2" w:space="0" w:color="000001"/>
+              <w:bottom w:val="single" w:sz="2" w:space="0" w:color="000001"/>
+              <w:right w:val="single" w:sz="2" w:space="0" w:color="000001"/>
+              <w:insideH w:val="single" w:sz="2" w:space="0" w:color="000001"/>
+              <w:insideV w:val="single" w:sz="2" w:space="0" w:color="000001"/>
             </w:tcBorders>
             <w:shd w:fill="auto" w:val="clear"/>
             <w:tcMar>
-              <w:left w:w="54" w:type="dxa"/>
+              <w:left w:w="51" w:type="dxa"/>
             </w:tcMar>
           </w:tcPr>
           <w:p>
@@ -2773,7 +3438,7 @@
                 <w:sz w:val="20"/>
                 <w:szCs w:val="20"/>
               </w:rPr>
-              <w:t>500 msg/s</w:t>
+              <w:t>400 msg/s</w:t>
             </w:r>
           </w:p>
         </w:tc>
@@ -2781,13 +3446,16 @@
           <w:tcPr>
             <w:tcW w:w="1590" w:type="dxa"/>
             <w:tcBorders>
-              <w:left w:val="single" w:sz="2" w:space="0" w:color="000000"/>
-              <w:bottom w:val="single" w:sz="2" w:space="0" w:color="000000"/>
-              <w:insideH w:val="single" w:sz="2" w:space="0" w:color="000000"/>
+              <w:top w:val="single" w:sz="2" w:space="0" w:color="000001"/>
+              <w:left w:val="single" w:sz="2" w:space="0" w:color="000001"/>
+              <w:bottom w:val="single" w:sz="2" w:space="0" w:color="000001"/>
+              <w:right w:val="single" w:sz="2" w:space="0" w:color="000001"/>
+              <w:insideH w:val="single" w:sz="2" w:space="0" w:color="000001"/>
+              <w:insideV w:val="single" w:sz="2" w:space="0" w:color="000001"/>
             </w:tcBorders>
             <w:shd w:fill="auto" w:val="clear"/>
             <w:tcMar>
-              <w:left w:w="54" w:type="dxa"/>
+              <w:left w:w="51" w:type="dxa"/>
             </w:tcMar>
           </w:tcPr>
           <w:p>
@@ -2816,23 +3484,24 @@
                 <w:sz w:val="20"/>
                 <w:szCs w:val="20"/>
               </w:rPr>
-              <w:t>58 Mb/s</w:t>
+              <w:t>46 Mb/s</w:t>
             </w:r>
           </w:p>
         </w:tc>
         <w:tc>
           <w:tcPr>
-            <w:tcW w:w="2220" w:type="dxa"/>
+            <w:tcW w:w="2221" w:type="dxa"/>
             <w:tcBorders>
-              <w:left w:val="single" w:sz="2" w:space="0" w:color="000000"/>
-              <w:bottom w:val="single" w:sz="2" w:space="0" w:color="000000"/>
-              <w:right w:val="single" w:sz="2" w:space="0" w:color="000000"/>
-              <w:insideH w:val="single" w:sz="2" w:space="0" w:color="000000"/>
-              <w:insideV w:val="single" w:sz="2" w:space="0" w:color="000000"/>
+              <w:top w:val="single" w:sz="2" w:space="0" w:color="000001"/>
+              <w:left w:val="single" w:sz="2" w:space="0" w:color="000001"/>
+              <w:bottom w:val="single" w:sz="2" w:space="0" w:color="000001"/>
+              <w:right w:val="single" w:sz="2" w:space="0" w:color="000001"/>
+              <w:insideH w:val="single" w:sz="2" w:space="0" w:color="000001"/>
+              <w:insideV w:val="single" w:sz="2" w:space="0" w:color="000001"/>
             </w:tcBorders>
             <w:shd w:fill="auto" w:val="clear"/>
             <w:tcMar>
-              <w:left w:w="54" w:type="dxa"/>
+              <w:left w:w="51" w:type="dxa"/>
             </w:tcMar>
           </w:tcPr>
           <w:p>
@@ -2861,8 +3530,9 @@
                 <w:sz w:val="20"/>
                 <w:szCs w:val="20"/>
               </w:rPr>
-              <w:t xml:space="preserve">50 000 </w:t>
-            </w:r>
+              <w:t xml:space="preserve">40 000 </w:t>
+            </w:r>
+            <w:bookmarkStart w:id="1" w:name="__DdeLink__141_3288672016"/>
             <w:r>
               <w:rPr>
                 <w:rFonts w:ascii="Liberation Mono" w:hAnsi="Liberation Mono"/>
@@ -2877,6 +3547,7 @@
               </w:rPr>
               <w:t>шт</w:t>
             </w:r>
+            <w:bookmarkEnd w:id="1"/>
             <w:r>
               <w:rPr>
                 <w:rFonts w:ascii="Liberation Mono" w:hAnsi="Liberation Mono"/>
@@ -2890,6 +3561,229 @@
                 <w:szCs w:val="20"/>
               </w:rPr>
               <w:t>/сек</w:t>
+            </w:r>
+          </w:p>
+        </w:tc>
+      </w:tr>
+      <w:tr>
+        <w:trPr/>
+        <w:tc>
+          <w:tcPr>
+            <w:tcW w:w="2669" w:type="dxa"/>
+            <w:tcBorders>
+              <w:top w:val="single" w:sz="2" w:space="0" w:color="000001"/>
+              <w:left w:val="single" w:sz="2" w:space="0" w:color="000001"/>
+              <w:bottom w:val="single" w:sz="2" w:space="0" w:color="000001"/>
+              <w:right w:val="single" w:sz="2" w:space="0" w:color="000001"/>
+              <w:insideH w:val="single" w:sz="2" w:space="0" w:color="000001"/>
+              <w:insideV w:val="single" w:sz="2" w:space="0" w:color="000001"/>
+            </w:tcBorders>
+            <w:shd w:fill="auto" w:val="clear"/>
+            <w:tcMar>
+              <w:left w:w="51" w:type="dxa"/>
+            </w:tcMar>
+          </w:tcPr>
+          <w:p>
+            <w:pPr>
+              <w:pStyle w:val="Style21"/>
+              <w:jc w:val="right"/>
+              <w:rPr>
+                <w:rFonts w:ascii="Liberation Mono" w:hAnsi="Liberation Mono"/>
+                <w:sz w:val="20"/>
+                <w:szCs w:val="20"/>
+              </w:rPr>
+            </w:pPr>
+            <w:r>
+              <w:rPr>
+                <w:rFonts w:ascii="Liberation Mono" w:hAnsi="Liberation Mono"/>
+                <w:sz w:val="20"/>
+                <w:szCs w:val="20"/>
+              </w:rPr>
+              <w:t>100 шт/тран</w:t>
+            </w:r>
+          </w:p>
+        </w:tc>
+        <w:tc>
+          <w:tcPr>
+            <w:tcW w:w="1530" w:type="dxa"/>
+            <w:tcBorders>
+              <w:top w:val="single" w:sz="2" w:space="0" w:color="000001"/>
+              <w:left w:val="single" w:sz="2" w:space="0" w:color="000001"/>
+              <w:bottom w:val="single" w:sz="2" w:space="0" w:color="000001"/>
+              <w:right w:val="single" w:sz="2" w:space="0" w:color="000001"/>
+              <w:insideH w:val="single" w:sz="2" w:space="0" w:color="000001"/>
+              <w:insideV w:val="single" w:sz="2" w:space="0" w:color="000001"/>
+            </w:tcBorders>
+            <w:shd w:fill="auto" w:val="clear"/>
+            <w:tcMar>
+              <w:left w:w="51" w:type="dxa"/>
+            </w:tcMar>
+          </w:tcPr>
+          <w:p>
+            <w:pPr>
+              <w:pStyle w:val="Style16"/>
+              <w:widowControl/>
+              <w:bidi w:val="0"/>
+              <w:spacing w:lineRule="auto" w:line="240" w:before="0" w:after="0"/>
+              <w:ind w:left="0" w:right="0" w:hanging="0"/>
+              <w:jc w:val="right"/>
+              <w:rPr>
+                <w:rFonts w:ascii="Liberation Mono" w:hAnsi="Liberation Mono"/>
+                <w:sz w:val="20"/>
+                <w:szCs w:val="20"/>
+              </w:rPr>
+            </w:pPr>
+            <w:r>
+              <w:rPr>
+                <w:rFonts w:ascii="Liberation Mono" w:hAnsi="Liberation Mono"/>
+                <w:b w:val="false"/>
+                <w:i w:val="false"/>
+                <w:caps w:val="false"/>
+                <w:smallCaps w:val="false"/>
+                <w:color w:val="24292E"/>
+                <w:spacing w:val="0"/>
+                <w:sz w:val="20"/>
+                <w:szCs w:val="20"/>
+              </w:rPr>
+              <w:t>20 сек.</w:t>
+            </w:r>
+          </w:p>
+        </w:tc>
+        <w:tc>
+          <w:tcPr>
+            <w:tcW w:w="1635" w:type="dxa"/>
+            <w:tcBorders>
+              <w:top w:val="single" w:sz="2" w:space="0" w:color="000001"/>
+              <w:left w:val="single" w:sz="2" w:space="0" w:color="000001"/>
+              <w:bottom w:val="single" w:sz="2" w:space="0" w:color="000001"/>
+              <w:right w:val="single" w:sz="2" w:space="0" w:color="000001"/>
+              <w:insideH w:val="single" w:sz="2" w:space="0" w:color="000001"/>
+              <w:insideV w:val="single" w:sz="2" w:space="0" w:color="000001"/>
+            </w:tcBorders>
+            <w:shd w:fill="auto" w:val="clear"/>
+            <w:tcMar>
+              <w:left w:w="51" w:type="dxa"/>
+            </w:tcMar>
+          </w:tcPr>
+          <w:p>
+            <w:pPr>
+              <w:pStyle w:val="Style16"/>
+              <w:widowControl/>
+              <w:bidi w:val="0"/>
+              <w:spacing w:lineRule="auto" w:line="240" w:before="0" w:after="0"/>
+              <w:ind w:left="0" w:right="0" w:hanging="0"/>
+              <w:jc w:val="right"/>
+              <w:rPr>
+                <w:rFonts w:ascii="Liberation Mono" w:hAnsi="Liberation Mono"/>
+                <w:sz w:val="20"/>
+                <w:szCs w:val="20"/>
+              </w:rPr>
+            </w:pPr>
+            <w:r>
+              <w:rPr>
+                <w:rFonts w:ascii="Liberation Mono" w:hAnsi="Liberation Mono"/>
+                <w:b w:val="false"/>
+                <w:i w:val="false"/>
+                <w:caps w:val="false"/>
+                <w:smallCaps w:val="false"/>
+                <w:color w:val="24292E"/>
+                <w:spacing w:val="0"/>
+                <w:sz w:val="20"/>
+                <w:szCs w:val="20"/>
+              </w:rPr>
+              <w:t>500 msg/s</w:t>
+            </w:r>
+          </w:p>
+        </w:tc>
+        <w:tc>
+          <w:tcPr>
+            <w:tcW w:w="1590" w:type="dxa"/>
+            <w:tcBorders>
+              <w:top w:val="single" w:sz="2" w:space="0" w:color="000001"/>
+              <w:left w:val="single" w:sz="2" w:space="0" w:color="000001"/>
+              <w:bottom w:val="single" w:sz="2" w:space="0" w:color="000001"/>
+              <w:right w:val="single" w:sz="2" w:space="0" w:color="000001"/>
+              <w:insideH w:val="single" w:sz="2" w:space="0" w:color="000001"/>
+              <w:insideV w:val="single" w:sz="2" w:space="0" w:color="000001"/>
+            </w:tcBorders>
+            <w:shd w:fill="auto" w:val="clear"/>
+            <w:tcMar>
+              <w:left w:w="51" w:type="dxa"/>
+            </w:tcMar>
+          </w:tcPr>
+          <w:p>
+            <w:pPr>
+              <w:pStyle w:val="Style16"/>
+              <w:widowControl/>
+              <w:bidi w:val="0"/>
+              <w:spacing w:lineRule="auto" w:line="240" w:before="0" w:after="0"/>
+              <w:ind w:left="0" w:right="0" w:hanging="0"/>
+              <w:jc w:val="right"/>
+              <w:rPr>
+                <w:rFonts w:ascii="Liberation Mono" w:hAnsi="Liberation Mono"/>
+                <w:sz w:val="20"/>
+                <w:szCs w:val="20"/>
+              </w:rPr>
+            </w:pPr>
+            <w:r>
+              <w:rPr>
+                <w:rFonts w:ascii="Liberation Mono" w:hAnsi="Liberation Mono"/>
+                <w:b w:val="false"/>
+                <w:i w:val="false"/>
+                <w:caps w:val="false"/>
+                <w:smallCaps w:val="false"/>
+                <w:color w:val="24292E"/>
+                <w:spacing w:val="0"/>
+                <w:sz w:val="20"/>
+                <w:szCs w:val="20"/>
+              </w:rPr>
+              <w:t>58 Mb/s</w:t>
+            </w:r>
+          </w:p>
+        </w:tc>
+        <w:tc>
+          <w:tcPr>
+            <w:tcW w:w="2221" w:type="dxa"/>
+            <w:tcBorders>
+              <w:top w:val="single" w:sz="2" w:space="0" w:color="000001"/>
+              <w:left w:val="single" w:sz="2" w:space="0" w:color="000001"/>
+              <w:bottom w:val="single" w:sz="2" w:space="0" w:color="000001"/>
+              <w:right w:val="single" w:sz="2" w:space="0" w:color="000001"/>
+              <w:insideH w:val="single" w:sz="2" w:space="0" w:color="000001"/>
+              <w:insideV w:val="single" w:sz="2" w:space="0" w:color="000001"/>
+            </w:tcBorders>
+            <w:shd w:fill="auto" w:val="clear"/>
+            <w:tcMar>
+              <w:left w:w="51" w:type="dxa"/>
+            </w:tcMar>
+          </w:tcPr>
+          <w:p>
+            <w:pPr>
+              <w:pStyle w:val="Style16"/>
+              <w:widowControl/>
+              <w:bidi w:val="0"/>
+              <w:spacing w:lineRule="auto" w:line="240" w:before="0" w:after="0"/>
+              <w:ind w:left="0" w:right="0" w:hanging="0"/>
+              <w:jc w:val="right"/>
+              <w:rPr>
+                <w:rFonts w:ascii="Liberation Mono" w:hAnsi="Liberation Mono"/>
+                <w:sz w:val="20"/>
+                <w:szCs w:val="20"/>
+              </w:rPr>
+            </w:pPr>
+            <w:r>
+              <w:rPr>
+                <w:rFonts w:ascii="Liberation Mono" w:hAnsi="Liberation Mono"/>
+                <w:b w:val="false"/>
+                <w:i w:val="false"/>
+                <w:caps w:val="false"/>
+                <w:smallCaps w:val="false"/>
+                <w:color w:val="24292E"/>
+                <w:spacing w:val="0"/>
+                <w:sz w:val="20"/>
+                <w:szCs w:val="20"/>
+              </w:rPr>
+              <w:t>50 000 шт/сек</w:t>
             </w:r>
           </w:p>
         </w:tc>
@@ -2918,7 +3812,17 @@
         </w:rPr>
       </w:pPr>
       <w:r>
-        <w:rPr/>
+        <w:rPr>
+          <w:rFonts w:ascii="Liberation Mono" w:hAnsi="Liberation Mono"/>
+          <w:b w:val="false"/>
+          <w:i w:val="false"/>
+          <w:caps w:val="false"/>
+          <w:smallCaps w:val="false"/>
+          <w:color w:val="24292E"/>
+          <w:spacing w:val="0"/>
+          <w:sz w:val="20"/>
+          <w:szCs w:val="20"/>
+        </w:rPr>
       </w:r>
     </w:p>
     <w:p>
@@ -2929,19 +3833,7 @@
         <w:spacing w:lineRule="auto" w:line="240" w:before="0" w:after="0"/>
         <w:ind w:left="0" w:right="0" w:hanging="0"/>
         <w:jc w:val="left"/>
-        <w:rPr>
-          <w:rFonts w:ascii="Liberation Mono" w:hAnsi="Liberation Mono"/>
-          <w:b w:val="false"/>
-          <w:b w:val="false"/>
-          <w:i w:val="false"/>
-          <w:i w:val="false"/>
-          <w:caps w:val="false"/>
-          <w:smallCaps w:val="false"/>
-          <w:color w:val="24292E"/>
-          <w:spacing w:val="0"/>
-          <w:sz w:val="20"/>
-          <w:szCs w:val="20"/>
-        </w:rPr>
+        <w:rPr/>
       </w:pPr>
       <w:r>
         <w:rPr>
@@ -2999,7 +3891,63 @@
           <w:sz w:val="20"/>
           <w:szCs w:val="20"/>
         </w:rPr>
-        <w:t xml:space="preserve"> памяти сервера 1С. Запись в базу данных 1С не выполнялась, чтобы это не отражалось на общих показателях тестирования производительности именно </w:t>
+        <w:t xml:space="preserve"> памяти сервера 1С. Запись в базу данных 1С не выполнялась, чтобы это не отражалось на тестировани</w:t>
+      </w:r>
+      <w:r>
+        <w:rPr>
+          <w:rFonts w:ascii="Liberation Mono" w:hAnsi="Liberation Mono"/>
+          <w:b w:val="false"/>
+          <w:i w:val="false"/>
+          <w:caps w:val="false"/>
+          <w:smallCaps w:val="false"/>
+          <w:color w:val="24292E"/>
+          <w:spacing w:val="0"/>
+          <w:sz w:val="20"/>
+          <w:szCs w:val="20"/>
+        </w:rPr>
+        <w:t>и</w:t>
+      </w:r>
+      <w:r>
+        <w:rPr>
+          <w:rFonts w:ascii="Liberation Mono" w:hAnsi="Liberation Mono"/>
+          <w:b w:val="false"/>
+          <w:i w:val="false"/>
+          <w:caps w:val="false"/>
+          <w:smallCaps w:val="false"/>
+          <w:color w:val="24292E"/>
+          <w:spacing w:val="0"/>
+          <w:sz w:val="20"/>
+          <w:szCs w:val="20"/>
+        </w:rPr>
+        <w:t xml:space="preserve"> </w:t>
+      </w:r>
+      <w:r>
+        <w:rPr>
+          <w:rFonts w:ascii="Liberation Mono" w:hAnsi="Liberation Mono"/>
+          <w:b w:val="false"/>
+          <w:i w:val="false"/>
+          <w:caps w:val="false"/>
+          <w:smallCaps w:val="false"/>
+          <w:color w:val="24292E"/>
+          <w:spacing w:val="0"/>
+          <w:sz w:val="20"/>
+          <w:szCs w:val="20"/>
+        </w:rPr>
+        <w:t>непосредственно</w:t>
+      </w:r>
+      <w:r>
+        <w:rPr>
+          <w:rFonts w:ascii="Liberation Mono" w:hAnsi="Liberation Mono"/>
+          <w:b w:val="false"/>
+          <w:i w:val="false"/>
+          <w:caps w:val="false"/>
+          <w:smallCaps w:val="false"/>
+          <w:color w:val="24292E"/>
+          <w:spacing w:val="0"/>
+          <w:sz w:val="20"/>
+          <w:szCs w:val="20"/>
+        </w:rPr>
+        <w:t xml:space="preserve"> </w:t>
       </w:r>
       <w:r>
         <w:rPr>
@@ -3061,33 +4009,93 @@
         <w:spacing w:lineRule="auto" w:line="240" w:before="0" w:after="0"/>
         <w:ind w:left="0" w:right="0" w:hanging="0"/>
         <w:jc w:val="left"/>
-        <w:rPr>
-          <w:rFonts w:ascii="Liberation Mono" w:hAnsi="Liberation Mono"/>
-          <w:b w:val="false"/>
-          <w:b w:val="false"/>
-          <w:i w:val="false"/>
-          <w:i w:val="false"/>
-          <w:caps w:val="false"/>
-          <w:smallCaps w:val="false"/>
-          <w:color w:val="24292E"/>
-          <w:spacing w:val="0"/>
-          <w:sz w:val="20"/>
-          <w:szCs w:val="20"/>
-        </w:rPr>
-      </w:pPr>
-      <w:r>
-        <w:rPr>
-          <w:rFonts w:ascii="Liberation Mono" w:hAnsi="Liberation Mono"/>
-          <w:b w:val="false"/>
-          <w:i w:val="false"/>
-          <w:caps w:val="false"/>
-          <w:smallCaps w:val="false"/>
-          <w:color w:val="24292E"/>
-          <w:spacing w:val="0"/>
-          <w:sz w:val="20"/>
-          <w:szCs w:val="20"/>
-        </w:rPr>
-        <w:t xml:space="preserve">Сообщения пересылались / получались как тип данных "nvarchar", то есть использовалось 2 байта на символ. Можно оптимизировать объём трафика, передавая данные как "varchar", например, используя преобразование текста в </w:t>
+        <w:rPr/>
+      </w:pPr>
+      <w:r>
+        <w:rPr>
+          <w:rFonts w:ascii="Liberation Mono" w:hAnsi="Liberation Mono"/>
+          <w:b w:val="false"/>
+          <w:i w:val="false"/>
+          <w:caps w:val="false"/>
+          <w:smallCaps w:val="false"/>
+          <w:color w:val="24292E"/>
+          <w:spacing w:val="0"/>
+          <w:sz w:val="20"/>
+          <w:szCs w:val="20"/>
+        </w:rPr>
+        <w:t xml:space="preserve">Сообщения пересылались / получались как тип данных "varchar", например, </w:t>
+      </w:r>
+      <w:r>
+        <w:rPr>
+          <w:rFonts w:ascii="Liberation Mono" w:hAnsi="Liberation Mono"/>
+          <w:b w:val="false"/>
+          <w:i w:val="false"/>
+          <w:caps w:val="false"/>
+          <w:smallCaps w:val="false"/>
+          <w:color w:val="24292E"/>
+          <w:spacing w:val="0"/>
+          <w:sz w:val="20"/>
+          <w:szCs w:val="20"/>
+        </w:rPr>
+        <w:t>это может быть текст в кодировке "</w:t>
+      </w:r>
+      <w:r>
+        <w:rPr>
+          <w:rFonts w:ascii="Liberation Mono" w:hAnsi="Liberation Mono"/>
+          <w:b w:val="false"/>
+          <w:i w:val="false"/>
+          <w:caps w:val="false"/>
+          <w:smallCaps w:val="false"/>
+          <w:color w:val="24292E"/>
+          <w:spacing w:val="0"/>
+          <w:sz w:val="20"/>
+          <w:szCs w:val="20"/>
+          <w:lang w:val="en-US"/>
+        </w:rPr>
+        <w:t>UTF-8</w:t>
+      </w:r>
+      <w:r>
+        <w:rPr>
+          <w:rFonts w:ascii="Liberation Mono" w:hAnsi="Liberation Mono"/>
+          <w:b w:val="false"/>
+          <w:i w:val="false"/>
+          <w:caps w:val="false"/>
+          <w:smallCaps w:val="false"/>
+          <w:color w:val="24292E"/>
+          <w:spacing w:val="0"/>
+          <w:sz w:val="20"/>
+          <w:szCs w:val="20"/>
+        </w:rPr>
+        <w:t>"</w:t>
+      </w:r>
+      <w:r>
+        <w:rPr>
+          <w:rFonts w:ascii="Liberation Mono" w:hAnsi="Liberation Mono"/>
+          <w:b w:val="false"/>
+          <w:i w:val="false"/>
+          <w:caps w:val="false"/>
+          <w:smallCaps w:val="false"/>
+          <w:color w:val="24292E"/>
+          <w:spacing w:val="0"/>
+          <w:sz w:val="20"/>
+          <w:szCs w:val="20"/>
+        </w:rPr>
+        <w:t xml:space="preserve"> </w:t>
+      </w:r>
+      <w:r>
+        <w:rPr>
+          <w:rFonts w:ascii="Liberation Mono" w:hAnsi="Liberation Mono"/>
+          <w:b w:val="false"/>
+          <w:i w:val="false"/>
+          <w:caps w:val="false"/>
+          <w:smallCaps w:val="false"/>
+          <w:color w:val="24292E"/>
+          <w:spacing w:val="0"/>
+          <w:sz w:val="20"/>
+          <w:szCs w:val="20"/>
+          <w:lang w:val="ru-RU"/>
+        </w:rPr>
+        <w:t xml:space="preserve">или бинарные данные в формате </w:t>
       </w:r>
       <w:r>
         <w:rPr>
@@ -3116,7 +4124,7 @@
           <w:sz w:val="20"/>
           <w:szCs w:val="20"/>
         </w:rPr>
-        <w:t xml:space="preserve"> - объём трафика сократится в таком случае в 2 раза. Сообщения ничем не сжимались.</w:t>
+        <w:t>.</w:t>
       </w:r>
     </w:p>
     <w:p>
@@ -3142,17 +4150,7 @@
         </w:rPr>
       </w:pPr>
       <w:r>
-        <w:rPr>
-          <w:rFonts w:ascii="Liberation Mono" w:hAnsi="Liberation Mono"/>
-          <w:b w:val="false"/>
-          <w:i w:val="false"/>
-          <w:caps w:val="false"/>
-          <w:smallCaps w:val="false"/>
-          <w:color w:val="24292E"/>
-          <w:spacing w:val="0"/>
-          <w:sz w:val="20"/>
-          <w:szCs w:val="20"/>
-        </w:rPr>
+        <w:rPr/>
       </w:r>
     </w:p>
     <w:p>
@@ -3163,90 +4161,122 @@
         <w:spacing w:lineRule="auto" w:line="240" w:before="0" w:after="0"/>
         <w:ind w:left="0" w:right="0" w:hanging="0"/>
         <w:jc w:val="left"/>
-        <w:rPr>
-          <w:rFonts w:ascii="Liberation Mono" w:hAnsi="Liberation Mono"/>
-          <w:b w:val="false"/>
-          <w:b w:val="false"/>
-          <w:i w:val="false"/>
-          <w:i w:val="false"/>
-          <w:caps w:val="false"/>
-          <w:smallCaps w:val="false"/>
-          <w:color w:val="24292E"/>
-          <w:spacing w:val="0"/>
-          <w:sz w:val="20"/>
-          <w:szCs w:val="20"/>
-        </w:rPr>
-      </w:pPr>
-      <w:r>
-        <w:rPr>
-          <w:rFonts w:ascii="Liberation Mono" w:hAnsi="Liberation Mono"/>
-          <w:b w:val="false"/>
-          <w:i w:val="false"/>
-          <w:caps w:val="false"/>
-          <w:smallCaps w:val="false"/>
-          <w:color w:val="24292E"/>
-          <w:spacing w:val="0"/>
-          <w:sz w:val="20"/>
-          <w:szCs w:val="20"/>
-        </w:rPr>
-        <w:t>То есть, другими словами, фактически общий объём переданных / полученных данных в рамках одного теста из 10 000 сообщений составлял 2,</w:t>
-      </w:r>
-      <w:r>
-        <w:rPr>
-          <w:rFonts w:ascii="Liberation Mono" w:hAnsi="Liberation Mono"/>
-          <w:b w:val="false"/>
-          <w:i w:val="false"/>
-          <w:caps w:val="false"/>
-          <w:smallCaps w:val="false"/>
-          <w:color w:val="24292E"/>
-          <w:spacing w:val="0"/>
-          <w:sz w:val="20"/>
-          <w:szCs w:val="20"/>
-          <w:lang w:val="en-US"/>
-        </w:rPr>
-        <w:t>3</w:t>
-      </w:r>
-      <w:r>
-        <w:rPr>
-          <w:rFonts w:ascii="Liberation Mono" w:hAnsi="Liberation Mono"/>
-          <w:b w:val="false"/>
-          <w:i w:val="false"/>
-          <w:caps w:val="false"/>
-          <w:smallCaps w:val="false"/>
-          <w:color w:val="24292E"/>
-          <w:spacing w:val="0"/>
-          <w:sz w:val="20"/>
-          <w:szCs w:val="20"/>
-        </w:rPr>
-        <w:t xml:space="preserve"> </w:t>
-      </w:r>
-      <w:r>
-        <w:rPr>
-          <w:rFonts w:ascii="Liberation Mono" w:hAnsi="Liberation Mono"/>
-          <w:b w:val="false"/>
-          <w:i w:val="false"/>
-          <w:caps w:val="false"/>
-          <w:smallCaps w:val="false"/>
-          <w:color w:val="24292E"/>
-          <w:spacing w:val="0"/>
-          <w:sz w:val="20"/>
-          <w:szCs w:val="20"/>
-          <w:lang w:val="en-US"/>
-        </w:rPr>
-        <w:t>Gb</w:t>
-      </w:r>
-      <w:r>
-        <w:rPr>
-          <w:rFonts w:ascii="Liberation Mono" w:hAnsi="Liberation Mono"/>
-          <w:b w:val="false"/>
-          <w:i w:val="false"/>
-          <w:caps w:val="false"/>
-          <w:smallCaps w:val="false"/>
-          <w:color w:val="24292E"/>
-          <w:spacing w:val="0"/>
-          <w:sz w:val="20"/>
-          <w:szCs w:val="20"/>
-          <w:lang w:val="ru-RU"/>
+        <w:rPr/>
+      </w:pPr>
+      <w:r>
+        <w:rPr>
+          <w:rFonts w:ascii="Liberation Mono" w:hAnsi="Liberation Mono"/>
+          <w:b w:val="false"/>
+          <w:i w:val="false"/>
+          <w:caps w:val="false"/>
+          <w:smallCaps w:val="false"/>
+          <w:color w:val="24292E"/>
+          <w:spacing w:val="0"/>
+          <w:sz w:val="20"/>
+          <w:szCs w:val="20"/>
+        </w:rPr>
+        <w:t>В данном тесте с</w:t>
+      </w:r>
+      <w:r>
+        <w:rPr>
+          <w:rFonts w:ascii="Liberation Mono" w:hAnsi="Liberation Mono"/>
+          <w:b w:val="false"/>
+          <w:i w:val="false"/>
+          <w:caps w:val="false"/>
+          <w:smallCaps w:val="false"/>
+          <w:color w:val="24292E"/>
+          <w:spacing w:val="0"/>
+          <w:sz w:val="20"/>
+          <w:szCs w:val="20"/>
+        </w:rPr>
+        <w:t xml:space="preserve">ообщения ничем не сжимались, </w:t>
+      </w:r>
+      <w:r>
+        <w:rPr>
+          <w:rFonts w:ascii="Liberation Mono" w:hAnsi="Liberation Mono"/>
+          <w:b w:val="false"/>
+          <w:i w:val="false"/>
+          <w:caps w:val="false"/>
+          <w:smallCaps w:val="false"/>
+          <w:color w:val="24292E"/>
+          <w:spacing w:val="0"/>
+          <w:sz w:val="20"/>
+          <w:szCs w:val="20"/>
+        </w:rPr>
+        <w:t xml:space="preserve">использовался "голый" </w:t>
+      </w:r>
+      <w:r>
+        <w:rPr>
+          <w:rFonts w:ascii="Liberation Mono" w:hAnsi="Liberation Mono"/>
+          <w:b w:val="false"/>
+          <w:i w:val="false"/>
+          <w:caps w:val="false"/>
+          <w:smallCaps w:val="false"/>
+          <w:color w:val="24292E"/>
+          <w:spacing w:val="0"/>
+          <w:sz w:val="20"/>
+          <w:szCs w:val="20"/>
+          <w:lang w:val="en-US"/>
+        </w:rPr>
+        <w:t xml:space="preserve">JSON </w:t>
+      </w:r>
+      <w:r>
+        <w:rPr>
+          <w:rFonts w:ascii="Liberation Mono" w:hAnsi="Liberation Mono"/>
+          <w:b w:val="false"/>
+          <w:i w:val="false"/>
+          <w:caps w:val="false"/>
+          <w:smallCaps w:val="false"/>
+          <w:color w:val="24292E"/>
+          <w:spacing w:val="0"/>
+          <w:sz w:val="20"/>
+          <w:szCs w:val="20"/>
+          <w:lang w:val="ru-RU"/>
+        </w:rPr>
+        <w:t>в кодировке "</w:t>
+      </w:r>
+      <w:r>
+        <w:rPr>
+          <w:rFonts w:ascii="Liberation Mono" w:hAnsi="Liberation Mono"/>
+          <w:b w:val="false"/>
+          <w:i w:val="false"/>
+          <w:caps w:val="false"/>
+          <w:smallCaps w:val="false"/>
+          <w:color w:val="24292E"/>
+          <w:spacing w:val="0"/>
+          <w:sz w:val="20"/>
+          <w:szCs w:val="20"/>
+          <w:lang w:val="en-US"/>
+        </w:rPr>
+        <w:t>UTF-8</w:t>
+      </w:r>
+      <w:r>
+        <w:rPr>
+          <w:rFonts w:ascii="Liberation Mono" w:hAnsi="Liberation Mono"/>
+          <w:b w:val="false"/>
+          <w:i w:val="false"/>
+          <w:caps w:val="false"/>
+          <w:smallCaps w:val="false"/>
+          <w:color w:val="24292E"/>
+          <w:spacing w:val="0"/>
+          <w:sz w:val="20"/>
+          <w:szCs w:val="20"/>
+          <w:lang w:val="ru-RU"/>
+        </w:rPr>
+        <w:t>"</w:t>
+      </w:r>
+      <w:r>
+        <w:rPr>
+          <w:rFonts w:ascii="Liberation Mono" w:hAnsi="Liberation Mono"/>
+          <w:b w:val="false"/>
+          <w:i w:val="false"/>
+          <w:caps w:val="false"/>
+          <w:smallCaps w:val="false"/>
+          <w:color w:val="24292E"/>
+          <w:spacing w:val="0"/>
+          <w:sz w:val="20"/>
+          <w:szCs w:val="20"/>
+          <w:lang w:val="en-US"/>
         </w:rPr>
         <w:t>.</w:t>
       </w:r>
@@ -3295,92 +4325,7 @@
         <w:spacing w:lineRule="auto" w:line="240" w:before="0" w:after="0"/>
         <w:ind w:left="0" w:right="0" w:hanging="0"/>
         <w:jc w:val="left"/>
-        <w:rPr>
-          <w:rFonts w:ascii="Liberation Mono" w:hAnsi="Liberation Mono"/>
-          <w:b w:val="false"/>
-          <w:b w:val="false"/>
-          <w:i w:val="false"/>
-          <w:i w:val="false"/>
-          <w:caps w:val="false"/>
-          <w:smallCaps w:val="false"/>
-          <w:color w:val="24292E"/>
-          <w:spacing w:val="0"/>
-          <w:sz w:val="20"/>
-          <w:szCs w:val="20"/>
-        </w:rPr>
-      </w:pPr>
-      <w:r>
-        <w:rPr>
-          <w:rFonts w:ascii="Liberation Mono" w:hAnsi="Liberation Mono"/>
-          <w:b w:val="false"/>
-          <w:i w:val="false"/>
-          <w:caps w:val="false"/>
-          <w:smallCaps w:val="false"/>
-          <w:color w:val="24292E"/>
-          <w:spacing w:val="0"/>
-          <w:sz w:val="20"/>
-          <w:szCs w:val="20"/>
-        </w:rPr>
-        <w:t>Использование типа данных varbinary затруднено из-за особенностей работы с бинарными данными 1С - очень медленно конвертируется тип данных 1С COMSafeArray в ДвоичныеДанные или Строку.</w:t>
-      </w:r>
-    </w:p>
-    <w:p>
-      <w:pPr>
-        <w:pStyle w:val="Style16"/>
-        <w:widowControl/>
-        <w:bidi w:val="0"/>
-        <w:spacing w:lineRule="auto" w:line="240" w:before="0" w:after="0"/>
-        <w:ind w:left="0" w:right="0" w:hanging="0"/>
-        <w:jc w:val="left"/>
-        <w:rPr>
-          <w:rFonts w:ascii="Liberation Mono" w:hAnsi="Liberation Mono"/>
-          <w:b w:val="false"/>
-          <w:b w:val="false"/>
-          <w:i w:val="false"/>
-          <w:i w:val="false"/>
-          <w:caps w:val="false"/>
-          <w:smallCaps w:val="false"/>
-          <w:color w:val="24292E"/>
-          <w:spacing w:val="0"/>
-          <w:sz w:val="20"/>
-          <w:szCs w:val="20"/>
-        </w:rPr>
-      </w:pPr>
-      <w:r>
-        <w:rPr>
-          <w:rFonts w:ascii="Liberation Mono" w:hAnsi="Liberation Mono"/>
-          <w:b w:val="false"/>
-          <w:i w:val="false"/>
-          <w:caps w:val="false"/>
-          <w:smallCaps w:val="false"/>
-          <w:color w:val="24292E"/>
-          <w:spacing w:val="0"/>
-          <w:sz w:val="20"/>
-          <w:szCs w:val="20"/>
-        </w:rPr>
-      </w:r>
-    </w:p>
-    <w:p>
-      <w:pPr>
-        <w:pStyle w:val="Style16"/>
-        <w:widowControl/>
-        <w:bidi w:val="0"/>
-        <w:spacing w:lineRule="auto" w:line="240" w:before="0" w:after="0"/>
-        <w:ind w:left="0" w:right="0" w:hanging="0"/>
-        <w:jc w:val="left"/>
-        <w:rPr>
-          <w:rFonts w:ascii="Liberation Mono" w:hAnsi="Liberation Mono"/>
-          <w:b w:val="false"/>
-          <w:b w:val="false"/>
-          <w:i w:val="false"/>
-          <w:i w:val="false"/>
-          <w:caps w:val="false"/>
-          <w:smallCaps w:val="false"/>
-          <w:color w:val="24292E"/>
-          <w:spacing w:val="0"/>
-          <w:sz w:val="20"/>
-          <w:szCs w:val="20"/>
-        </w:rPr>
+        <w:rPr/>
       </w:pPr>
       <w:r>
         <w:rPr>
@@ -3656,5 +4601,18 @@
     </w:pPr>
     <w:rPr/>
   </w:style>
+  <w:style w:type="paragraph" w:styleId="Style22">
+    <w:name w:val="Заголовок таблицы"/>
+    <w:basedOn w:val="Style21"/>
+    <w:qFormat/>
+    <w:pPr>
+      <w:suppressLineNumbers/>
+      <w:jc w:val="center"/>
+    </w:pPr>
+    <w:rPr>
+      <w:b/>
+      <w:bCs/>
+    </w:rPr>
+  </w:style>
 </w:styles>
 </file>
</xml_diff>